<commit_message>
Ajout du premier chapitre
</commit_message>
<xml_diff>
--- a/Analyses/Rapport.docx
+++ b/Analyses/Rapport.docx
@@ -122,27 +122,17 @@
         <w:rPr>
           <w:color w:val="262626" w:themeColor="text1" w:themeTint="D9"/>
         </w:rPr>
-        <w:t>Ministère de l’Education Nationale, de la Formation Professionnelle de l’Enseignement Supérieur et de la Recherche Scientifiqu</w:t>
-      </w:r>
-      <w:r>
-        <w:rPr>
-          <w:color w:val="262626" w:themeColor="text1" w:themeTint="D9"/>
-        </w:rPr>
-        <w:t>e</w:t>
+        <w:t>Ministère de l’Education Nationale, de la Formation Professionnelle de l’Enseignement Supérieur et de la Recherche Scientifique</w:t>
       </w:r>
     </w:p>
     <w:p>
       <w:pPr>
         <w:pStyle w:val="Photo"/>
         <w:jc w:val="both"/>
-        <w:rPr>
-          <w:color w:val="595959" w:themeColor="text1" w:themeTint="A6"/>
-        </w:rPr>
       </w:pPr>
       <w:r>
         <w:rPr>
           <w:noProof/>
-          <w:color w:val="595959" w:themeColor="text1" w:themeTint="A6"/>
         </w:rPr>
         <mc:AlternateContent>
           <mc:Choice Requires="wps">
@@ -209,14 +199,10 @@
       <w:pPr>
         <w:pStyle w:val="Photo"/>
         <w:jc w:val="both"/>
-        <w:rPr>
-          <w:color w:val="595959" w:themeColor="text1" w:themeTint="A6"/>
-        </w:rPr>
       </w:pPr>
       <w:r>
         <w:rPr>
           <w:noProof/>
-          <w:color w:val="595959" w:themeColor="text1" w:themeTint="A6"/>
           <w:sz w:val="28"/>
           <w:szCs w:val="28"/>
         </w:rPr>
@@ -275,9 +261,6 @@
         </w:rPr>
       </w:pPr>
       <w:r>
-        <w:rPr>
-          <w:color w:val="595959" w:themeColor="text1" w:themeTint="A6"/>
-        </w:rPr>
         <w:t xml:space="preserve">                     </w:t>
       </w:r>
       <w:r>
@@ -298,37 +281,22 @@
         <w:rPr>
           <w:color w:val="262626" w:themeColor="text1" w:themeTint="D9"/>
         </w:rPr>
-        <w:t xml:space="preserve">             </w:t>
-      </w:r>
-      <w:r>
-        <w:rPr>
-          <w:color w:val="262626" w:themeColor="text1" w:themeTint="D9"/>
-        </w:rPr>
-        <w:t xml:space="preserve">Institut Spécialisé de Gestion et d’Informatique </w:t>
+        <w:t xml:space="preserve">             Institut Spécialisé de Gestion et d’Informatique </w:t>
       </w:r>
     </w:p>
     <w:p>
       <w:pPr>
         <w:pStyle w:val="Photo"/>
-        <w:rPr>
-          <w:color w:val="595959" w:themeColor="text1" w:themeTint="A6"/>
-        </w:rPr>
       </w:pPr>
     </w:p>
     <w:p>
       <w:pPr>
         <w:pStyle w:val="Photo"/>
-        <w:rPr>
-          <w:color w:val="595959" w:themeColor="text1" w:themeTint="A6"/>
-        </w:rPr>
       </w:pPr>
     </w:p>
     <w:p>
       <w:pPr>
         <w:pStyle w:val="Photo"/>
-        <w:rPr>
-          <w:color w:val="595959" w:themeColor="text1" w:themeTint="A6"/>
-        </w:rPr>
       </w:pPr>
     </w:p>
     <w:p>
@@ -336,27 +304,11 @@
         <w:pStyle w:val="Titre"/>
         <w:rPr>
           <w:color w:val="397BA7"/>
-          <w14:textFill>
-            <w14:solidFill>
-              <w14:srgbClr w14:val="397BA7">
-                <w14:lumMod w14:val="65000"/>
-                <w14:lumOff w14:val="35000"/>
-              </w14:srgbClr>
-            </w14:solidFill>
-          </w14:textFill>
         </w:rPr>
       </w:pPr>
       <w:r>
         <w:rPr>
           <w:color w:val="397BA7"/>
-          <w14:textFill>
-            <w14:solidFill>
-              <w14:srgbClr w14:val="397BA7">
-                <w14:lumMod w14:val="65000"/>
-                <w14:lumOff w14:val="35000"/>
-              </w14:srgbClr>
-            </w14:solidFill>
-          </w14:textFill>
         </w:rPr>
         <w:t>Rapport de Projet de Fin de Formation</w:t>
       </w:r>
@@ -365,7 +317,6 @@
       <w:pPr>
         <w:pStyle w:val="Photo"/>
         <w:rPr>
-          <w:color w:val="595959" w:themeColor="text1" w:themeTint="A6"/>
           <w:sz w:val="24"/>
           <w:szCs w:val="24"/>
         </w:rPr>
@@ -375,7 +326,6 @@
       <w:pPr>
         <w:pStyle w:val="Photo"/>
         <w:rPr>
-          <w:color w:val="595959" w:themeColor="text1" w:themeTint="A6"/>
           <w:sz w:val="24"/>
           <w:szCs w:val="24"/>
         </w:rPr>
@@ -430,38 +380,25 @@
     <w:p>
       <w:pPr>
         <w:pStyle w:val="Sous-titre"/>
-        <w:rPr>
-          <w:color w:val="595959" w:themeColor="text1" w:themeTint="A6"/>
-        </w:rPr>
       </w:pPr>
     </w:p>
     <w:p>
       <w:pPr>
         <w:pStyle w:val="Sous-titre"/>
-        <w:rPr>
-          <w:color w:val="595959" w:themeColor="text1" w:themeTint="A6"/>
-        </w:rPr>
       </w:pPr>
     </w:p>
     <w:p>
       <w:pPr>
         <w:pStyle w:val="Sous-titre"/>
-        <w:rPr>
-          <w:color w:val="595959" w:themeColor="text1" w:themeTint="A6"/>
-        </w:rPr>
       </w:pPr>
     </w:p>
     <w:p>
       <w:pPr>
         <w:pStyle w:val="Sous-titre"/>
-        <w:rPr>
-          <w:color w:val="595959" w:themeColor="text1" w:themeTint="A6"/>
-        </w:rPr>
       </w:pPr>
       <w:r>
         <w:rPr>
           <w:noProof/>
-          <w:color w:val="595959" w:themeColor="text1" w:themeTint="A6"/>
         </w:rPr>
         <mc:AlternateContent>
           <mc:Choice Requires="wps">
@@ -529,9 +466,6 @@
     <w:p>
       <w:pPr>
         <w:pStyle w:val="Sous-titre"/>
-        <w:rPr>
-          <w:color w:val="595959" w:themeColor="text1" w:themeTint="A6"/>
-        </w:rPr>
       </w:pPr>
     </w:p>
     <w:p>
@@ -549,46 +483,13 @@
           <w:sz w:val="44"/>
           <w:szCs w:val="44"/>
         </w:rPr>
-        <w:t xml:space="preserve">CONCEPTION ET </w:t>
-      </w:r>
-      <w:r>
-        <w:rPr>
-          <w:color w:val="262626" w:themeColor="text1" w:themeTint="D9"/>
-          <w:sz w:val="44"/>
-          <w:szCs w:val="44"/>
-        </w:rPr>
-        <w:t>Réalisation</w:t>
-      </w:r>
-      <w:r>
-        <w:rPr>
-          <w:color w:val="262626" w:themeColor="text1" w:themeTint="D9"/>
-          <w:sz w:val="44"/>
-          <w:szCs w:val="44"/>
-        </w:rPr>
-        <w:t xml:space="preserve"> D’</w:t>
-      </w:r>
-      <w:r>
-        <w:rPr>
-          <w:color w:val="262626" w:themeColor="text1" w:themeTint="D9"/>
-          <w:sz w:val="44"/>
-          <w:szCs w:val="44"/>
-        </w:rPr>
-        <w:t xml:space="preserve">Une </w:t>
-      </w:r>
-      <w:r>
-        <w:rPr>
-          <w:color w:val="262626" w:themeColor="text1" w:themeTint="D9"/>
-          <w:sz w:val="44"/>
-          <w:szCs w:val="44"/>
-        </w:rPr>
-        <w:t>application web : O R T I C L E•</w:t>
+        <w:t>CONCEPTION ET Réalisation D’Une application web : O R T I C L E•</w:t>
       </w:r>
     </w:p>
     <w:p>
       <w:pPr>
         <w:pStyle w:val="Sous-titre"/>
         <w:rPr>
-          <w:color w:val="595959" w:themeColor="text1" w:themeTint="A6"/>
           <w:sz w:val="40"/>
           <w:szCs w:val="40"/>
         </w:rPr>
@@ -596,7 +497,6 @@
       <w:r>
         <w:rPr>
           <w:noProof/>
-          <w:color w:val="595959" w:themeColor="text1" w:themeTint="A6"/>
         </w:rPr>
         <mc:AlternateContent>
           <mc:Choice Requires="wps">
@@ -689,23 +589,7 @@
           <w:sz w:val="24"/>
           <w:szCs w:val="24"/>
         </w:rPr>
-        <w:t xml:space="preserve">Réalisé par :                                                                                </w:t>
-      </w:r>
-      <w:r>
-        <w:rPr>
-          <w:color w:val="262626" w:themeColor="text1" w:themeTint="D9"/>
-          <w:sz w:val="24"/>
-          <w:szCs w:val="24"/>
-        </w:rPr>
-        <w:t xml:space="preserve">  </w:t>
-      </w:r>
-      <w:r>
-        <w:rPr>
-          <w:color w:val="262626" w:themeColor="text1" w:themeTint="D9"/>
-          <w:sz w:val="24"/>
-          <w:szCs w:val="24"/>
-        </w:rPr>
-        <w:t xml:space="preserve"> Encadré Par :</w:t>
+        <w:t>Réalisé par :                                                                                   Encadré Par :</w:t>
       </w:r>
     </w:p>
     <w:p>
@@ -724,39 +608,7 @@
           <w:sz w:val="24"/>
           <w:szCs w:val="24"/>
         </w:rPr>
-        <w:t xml:space="preserve">      </w:t>
-      </w:r>
-      <w:r>
-        <w:rPr>
-          <w:color w:val="262626" w:themeColor="text1" w:themeTint="D9"/>
-          <w:sz w:val="24"/>
-          <w:szCs w:val="24"/>
-        </w:rPr>
-        <w:t xml:space="preserve">  </w:t>
-      </w:r>
-      <w:r>
-        <w:rPr>
-          <w:color w:val="262626" w:themeColor="text1" w:themeTint="D9"/>
-          <w:sz w:val="24"/>
-          <w:szCs w:val="24"/>
-        </w:rPr>
-        <w:t xml:space="preserve">OUIRDY Othmane                                                                 </w:t>
-      </w:r>
-      <w:r>
-        <w:rPr>
-          <w:color w:val="262626" w:themeColor="text1" w:themeTint="D9"/>
-          <w:sz w:val="24"/>
-          <w:szCs w:val="24"/>
-        </w:rPr>
-        <w:t xml:space="preserve">  </w:t>
-      </w:r>
-      <w:r>
-        <w:rPr>
-          <w:color w:val="262626" w:themeColor="text1" w:themeTint="D9"/>
-          <w:sz w:val="24"/>
-          <w:szCs w:val="24"/>
-        </w:rPr>
-        <w:t xml:space="preserve">  M. AGINANE Youssef</w:t>
+        <w:t xml:space="preserve">        OUIRDY Othmane                                                                     M. AGINANE Youssef</w:t>
       </w:r>
     </w:p>
     <w:p>
@@ -775,23 +627,7 @@
           <w:sz w:val="24"/>
           <w:szCs w:val="24"/>
         </w:rPr>
-        <w:t xml:space="preserve">        </w:t>
-      </w:r>
-      <w:r>
-        <w:rPr>
-          <w:color w:val="262626" w:themeColor="text1" w:themeTint="D9"/>
-          <w:sz w:val="24"/>
-          <w:szCs w:val="24"/>
-        </w:rPr>
-        <w:t xml:space="preserve"> </w:t>
-      </w:r>
-      <w:r>
-        <w:rPr>
-          <w:color w:val="262626" w:themeColor="text1" w:themeTint="D9"/>
-          <w:sz w:val="24"/>
-          <w:szCs w:val="24"/>
-        </w:rPr>
-        <w:t>MOUGHAZLI Oumaima</w:t>
+        <w:t xml:space="preserve">         MOUGHAZLI Oumaima</w:t>
       </w:r>
     </w:p>
     <w:p>
@@ -807,9 +643,6 @@
     <w:p>
       <w:pPr>
         <w:pStyle w:val="Coordonnes"/>
-        <w:rPr>
-          <w:color w:val="595959" w:themeColor="text1" w:themeTint="A6"/>
-        </w:rPr>
       </w:pPr>
       <w:r>
         <w:rPr>
@@ -819,7 +652,6 @@
       </w:r>
       <w:r>
         <w:rPr>
-          <w:color w:val="595959" w:themeColor="text1" w:themeTint="A6"/>
           <w:lang w:bidi="fr-FR"/>
         </w:rPr>
         <w:br w:type="page"/>
@@ -833,14 +665,6 @@
           <w:color w:val="397BA7"/>
           <w:sz w:val="40"/>
           <w:szCs w:val="40"/>
-          <w14:textFill>
-            <w14:solidFill>
-              <w14:srgbClr w14:val="397BA7">
-                <w14:lumMod w14:val="65000"/>
-                <w14:lumOff w14:val="35000"/>
-              </w14:srgbClr>
-            </w14:solidFill>
-          </w14:textFill>
         </w:rPr>
       </w:pPr>
       <w:bookmarkStart w:id="0" w:name="_Toc11266"/>
@@ -853,14 +677,6 @@
           <w:color w:val="397BA7"/>
           <w:sz w:val="40"/>
           <w:szCs w:val="40"/>
-          <w14:textFill>
-            <w14:solidFill>
-              <w14:srgbClr w14:val="397BA7">
-                <w14:lumMod w14:val="65000"/>
-                <w14:lumOff w14:val="35000"/>
-              </w14:srgbClr>
-            </w14:solidFill>
-          </w14:textFill>
         </w:rPr>
         <w:lastRenderedPageBreak/>
         <w:t>Remerciements</w:t>
@@ -874,38 +690,34 @@
     <w:p>
       <w:pPr>
         <w:rPr>
-          <w:color w:val="262626" w:themeColor="text1" w:themeTint="D9"/>
-          <w:sz w:val="24"/>
-          <w:szCs w:val="24"/>
-        </w:rPr>
-      </w:pPr>
-      <w:r>
-        <w:rPr>
-          <w:color w:val="262626" w:themeColor="text1" w:themeTint="D9"/>
-          <w:sz w:val="24"/>
-          <w:szCs w:val="24"/>
-        </w:rPr>
-        <w:t xml:space="preserve">Tout d’abord, nous tenons à remercier DIEU tout puissant de nous avoir </w:t>
-      </w:r>
-      <w:r>
-        <w:rPr>
-          <w:color w:val="262626" w:themeColor="text1" w:themeTint="D9"/>
-          <w:sz w:val="24"/>
-          <w:szCs w:val="24"/>
-        </w:rPr>
-        <w:t>donné la force, le courage et la patience pour mener à terme ce travail.</w:t>
-      </w:r>
-    </w:p>
-    <w:p>
-      <w:pPr>
-        <w:rPr>
-          <w:color w:val="262626" w:themeColor="text1" w:themeTint="D9"/>
-          <w:sz w:val="24"/>
-          <w:szCs w:val="24"/>
-        </w:rPr>
-      </w:pPr>
-      <w:r>
-        <w:rPr>
+          <w:rFonts w:ascii="Segoe UI" w:hAnsi="Segoe UI" w:cs="Segoe UI"/>
+          <w:color w:val="262626" w:themeColor="text1" w:themeTint="D9"/>
+          <w:sz w:val="24"/>
+          <w:szCs w:val="24"/>
+        </w:rPr>
+      </w:pPr>
+      <w:r>
+        <w:rPr>
+          <w:rFonts w:ascii="Segoe UI" w:hAnsi="Segoe UI" w:cs="Segoe UI"/>
+          <w:color w:val="262626" w:themeColor="text1" w:themeTint="D9"/>
+          <w:sz w:val="24"/>
+          <w:szCs w:val="24"/>
+        </w:rPr>
+        <w:t>Tout d’abord, nous tenons à remercier DIEU tout puissant de nous avoir donné la force, le courage et la patience pour mener à terme ce travail.</w:t>
+      </w:r>
+    </w:p>
+    <w:p>
+      <w:pPr>
+        <w:rPr>
+          <w:rFonts w:ascii="Segoe UI" w:hAnsi="Segoe UI" w:cs="Segoe UI"/>
+          <w:color w:val="262626" w:themeColor="text1" w:themeTint="D9"/>
+          <w:sz w:val="24"/>
+          <w:szCs w:val="24"/>
+        </w:rPr>
+      </w:pPr>
+      <w:r>
+        <w:rPr>
+          <w:rFonts w:ascii="Segoe UI" w:hAnsi="Segoe UI" w:cs="Segoe UI"/>
           <w:color w:val="262626" w:themeColor="text1" w:themeTint="D9"/>
           <w:sz w:val="24"/>
           <w:szCs w:val="24"/>
@@ -914,135 +726,37 @@
       </w:r>
       <w:r>
         <w:rPr>
+          <w:rFonts w:ascii="Segoe UI" w:hAnsi="Segoe UI" w:cs="Segoe UI"/>
           <w:b/>
           <w:bCs/>
           <w:color w:val="262626" w:themeColor="text1" w:themeTint="D9"/>
           <w:sz w:val="24"/>
           <w:szCs w:val="24"/>
         </w:rPr>
-        <w:t>M</w:t>
-      </w:r>
-      <w:r>
-        <w:rPr>
-          <w:b/>
-          <w:bCs/>
-          <w:color w:val="262626" w:themeColor="text1" w:themeTint="D9"/>
-          <w:sz w:val="24"/>
-          <w:szCs w:val="24"/>
-        </w:rPr>
-        <w:t>onsieur</w:t>
-      </w:r>
-      <w:r>
-        <w:rPr>
-          <w:b/>
-          <w:bCs/>
-          <w:color w:val="262626" w:themeColor="text1" w:themeTint="D9"/>
-          <w:sz w:val="24"/>
-          <w:szCs w:val="24"/>
-        </w:rPr>
-        <w:t xml:space="preserve"> Youssef AGINANE</w:t>
-      </w:r>
-      <w:r>
-        <w:rPr>
-          <w:b/>
-          <w:bCs/>
-          <w:color w:val="262626" w:themeColor="text1" w:themeTint="D9"/>
-          <w:sz w:val="24"/>
-          <w:szCs w:val="24"/>
-        </w:rPr>
-        <w:t xml:space="preserve"> </w:t>
-      </w:r>
-      <w:r>
-        <w:rPr>
-          <w:color w:val="262626" w:themeColor="text1" w:themeTint="D9"/>
-          <w:sz w:val="24"/>
-          <w:szCs w:val="24"/>
-        </w:rPr>
-        <w:t>pour avoir dirigé notre travail et nous avoir permis de le réaliser dans les meilleures conditio</w:t>
-      </w:r>
-      <w:r>
-        <w:rPr>
-          <w:color w:val="262626" w:themeColor="text1" w:themeTint="D9"/>
-          <w:sz w:val="24"/>
-          <w:szCs w:val="24"/>
-        </w:rPr>
-        <w:t>ns</w:t>
-      </w:r>
-      <w:r>
-        <w:rPr>
-          <w:color w:val="262626" w:themeColor="text1" w:themeTint="D9"/>
-          <w:sz w:val="24"/>
-          <w:szCs w:val="24"/>
-        </w:rPr>
-        <w:t>. Nous sommes très honorées de l’avoir eu pour encadrant. Nous tenons particulièrement à l</w:t>
-      </w:r>
-      <w:r>
-        <w:rPr>
-          <w:color w:val="262626" w:themeColor="text1" w:themeTint="D9"/>
-          <w:sz w:val="24"/>
-          <w:szCs w:val="24"/>
-        </w:rPr>
-        <w:t>e</w:t>
-      </w:r>
-      <w:r>
-        <w:rPr>
-          <w:color w:val="262626" w:themeColor="text1" w:themeTint="D9"/>
-          <w:sz w:val="24"/>
-          <w:szCs w:val="24"/>
-        </w:rPr>
-        <w:t xml:space="preserve"> remercier de la liberté d’action qu’</w:t>
-      </w:r>
-      <w:r>
-        <w:rPr>
-          <w:color w:val="262626" w:themeColor="text1" w:themeTint="D9"/>
-          <w:sz w:val="24"/>
-          <w:szCs w:val="24"/>
-        </w:rPr>
-        <w:t>il</w:t>
-      </w:r>
-      <w:r>
-        <w:rPr>
-          <w:color w:val="262626" w:themeColor="text1" w:themeTint="D9"/>
-          <w:sz w:val="24"/>
-          <w:szCs w:val="24"/>
-        </w:rPr>
-        <w:t xml:space="preserve"> nous a donné à chaque étape de cette aventure. Nous espérons être dignes de la confiance qu’</w:t>
-      </w:r>
-      <w:r>
-        <w:rPr>
-          <w:color w:val="262626" w:themeColor="text1" w:themeTint="D9"/>
-          <w:sz w:val="24"/>
-          <w:szCs w:val="24"/>
-        </w:rPr>
-        <w:t>il</w:t>
-      </w:r>
-      <w:r>
-        <w:rPr>
-          <w:color w:val="262626" w:themeColor="text1" w:themeTint="D9"/>
-          <w:sz w:val="24"/>
-          <w:szCs w:val="24"/>
-        </w:rPr>
-        <w:t xml:space="preserve"> nous à accorder et que ce t</w:t>
-      </w:r>
-      <w:r>
-        <w:rPr>
-          <w:color w:val="262626" w:themeColor="text1" w:themeTint="D9"/>
-          <w:sz w:val="24"/>
-          <w:szCs w:val="24"/>
-        </w:rPr>
-        <w:t>ravail soit finalement à la hauteur de ses espérances.</w:t>
-      </w:r>
-    </w:p>
-    <w:p>
-      <w:pPr>
-        <w:rPr>
-          <w:color w:val="262626" w:themeColor="text1" w:themeTint="D9"/>
-          <w:sz w:val="24"/>
-          <w:szCs w:val="24"/>
-        </w:rPr>
-      </w:pPr>
-      <w:r>
-        <w:rPr>
+        <w:t xml:space="preserve">Monsieur Youssef AGINANE </w:t>
+      </w:r>
+      <w:r>
+        <w:rPr>
+          <w:rFonts w:ascii="Segoe UI" w:hAnsi="Segoe UI" w:cs="Segoe UI"/>
+          <w:color w:val="262626" w:themeColor="text1" w:themeTint="D9"/>
+          <w:sz w:val="24"/>
+          <w:szCs w:val="24"/>
+        </w:rPr>
+        <w:t>pour avoir dirigé notre travail et nous avoir permis de le réaliser dans les meilleures conditions. Nous sommes très honorées de l’avoir eu pour encadrant. Nous tenons particulièrement à le remercier de la liberté d’action qu’il nous a donné à chaque étape de cette aventure. Nous espérons être dignes de la confiance qu’il nous à accorder et que ce travail soit finalement à la hauteur de ses espérances.</w:t>
+      </w:r>
+    </w:p>
+    <w:p>
+      <w:pPr>
+        <w:rPr>
+          <w:rFonts w:ascii="Segoe UI" w:hAnsi="Segoe UI" w:cs="Segoe UI"/>
+          <w:color w:val="262626" w:themeColor="text1" w:themeTint="D9"/>
+          <w:sz w:val="24"/>
+          <w:szCs w:val="24"/>
+        </w:rPr>
+      </w:pPr>
+      <w:r>
+        <w:rPr>
+          <w:rFonts w:ascii="Segoe UI" w:hAnsi="Segoe UI" w:cs="Segoe UI"/>
           <w:color w:val="262626" w:themeColor="text1" w:themeTint="D9"/>
           <w:sz w:val="24"/>
           <w:szCs w:val="24"/>
@@ -1051,7 +765,7 @@
       </w:r>
       <w:r>
         <w:rPr>
-          <w:rFonts w:eastAsia="MV Boli" w:cs="MV Boli"/>
+          <w:rFonts w:ascii="Segoe UI" w:eastAsia="MV Boli" w:hAnsi="Segoe UI" w:cs="Segoe UI"/>
           <w:color w:val="262626" w:themeColor="text1" w:themeTint="D9"/>
           <w:sz w:val="24"/>
           <w:szCs w:val="24"/>
@@ -1062,51 +776,39 @@
     <w:p>
       <w:pPr>
         <w:rPr>
-          <w:color w:val="262626" w:themeColor="text1" w:themeTint="D9"/>
-          <w:sz w:val="24"/>
-          <w:szCs w:val="24"/>
-        </w:rPr>
-      </w:pPr>
-      <w:r>
-        <w:rPr>
-          <w:color w:val="262626" w:themeColor="text1" w:themeTint="D9"/>
-          <w:sz w:val="24"/>
-          <w:szCs w:val="24"/>
-        </w:rPr>
-        <w:t xml:space="preserve">Tous nos remerciements et nos estimations vont à tous les enseignants </w:t>
-      </w:r>
-      <w:r>
-        <w:rPr>
-          <w:color w:val="262626" w:themeColor="text1" w:themeTint="D9"/>
-          <w:sz w:val="24"/>
-          <w:szCs w:val="24"/>
-        </w:rPr>
-        <w:t>de nous avoir incités à travailler en mettant à notre disposition leurs expériences et leurs compétences.</w:t>
-      </w:r>
-    </w:p>
-    <w:p>
-      <w:pPr>
-        <w:rPr>
-          <w:color w:val="262626" w:themeColor="text1" w:themeTint="D9"/>
-          <w:sz w:val="24"/>
-          <w:szCs w:val="24"/>
-        </w:rPr>
-      </w:pPr>
-      <w:r>
-        <w:rPr>
-          <w:color w:val="262626" w:themeColor="text1" w:themeTint="D9"/>
-          <w:sz w:val="24"/>
-          <w:szCs w:val="24"/>
-        </w:rPr>
-        <w:t xml:space="preserve">Nos remerciements vont aussi à tous ceux qui ont contribué de près ou de loin à </w:t>
-      </w:r>
-      <w:r>
-        <w:rPr>
-          <w:color w:val="262626" w:themeColor="text1" w:themeTint="D9"/>
-          <w:sz w:val="24"/>
-          <w:szCs w:val="24"/>
-        </w:rPr>
-        <w:t>la réalisation de ce modeste travail.</w:t>
+          <w:rFonts w:ascii="Segoe UI" w:hAnsi="Segoe UI" w:cs="Segoe UI"/>
+          <w:color w:val="262626" w:themeColor="text1" w:themeTint="D9"/>
+          <w:sz w:val="24"/>
+          <w:szCs w:val="24"/>
+        </w:rPr>
+      </w:pPr>
+      <w:r>
+        <w:rPr>
+          <w:rFonts w:ascii="Segoe UI" w:hAnsi="Segoe UI" w:cs="Segoe UI"/>
+          <w:color w:val="262626" w:themeColor="text1" w:themeTint="D9"/>
+          <w:sz w:val="24"/>
+          <w:szCs w:val="24"/>
+        </w:rPr>
+        <w:t>Tous nos remerciements et nos estimations vont à tous les enseignants de nous avoir incités à travailler en mettant à notre disposition leurs expériences et leurs compétences.</w:t>
+      </w:r>
+    </w:p>
+    <w:p>
+      <w:pPr>
+        <w:rPr>
+          <w:rFonts w:ascii="Segoe UI" w:hAnsi="Segoe UI" w:cs="Segoe UI"/>
+          <w:color w:val="262626" w:themeColor="text1" w:themeTint="D9"/>
+          <w:sz w:val="24"/>
+          <w:szCs w:val="24"/>
+        </w:rPr>
+      </w:pPr>
+      <w:r>
+        <w:rPr>
+          <w:rFonts w:ascii="Segoe UI" w:hAnsi="Segoe UI" w:cs="Segoe UI"/>
+          <w:color w:val="262626" w:themeColor="text1" w:themeTint="D9"/>
+          <w:sz w:val="24"/>
+          <w:szCs w:val="24"/>
+        </w:rPr>
+        <w:t>Nos remerciements vont aussi à tous ceux qui ont contribué de près ou de loin à la réalisation de ce modeste travail.</w:t>
       </w:r>
     </w:p>
     <w:p>
@@ -1122,14 +824,8 @@
     <w:p>
       <w:pPr>
         <w:jc w:val="center"/>
-        <w:rPr>
-          <w:color w:val="595959" w:themeColor="text1" w:themeTint="A6"/>
-        </w:rPr>
-      </w:pPr>
-      <w:r>
-        <w:rPr>
-          <w:color w:val="595959" w:themeColor="text1" w:themeTint="A6"/>
-        </w:rPr>
+      </w:pPr>
+      <w:r>
         <w:br w:type="page"/>
       </w:r>
     </w:p>
@@ -1141,14 +837,6 @@
           <w:color w:val="397BA7"/>
           <w:sz w:val="40"/>
           <w:szCs w:val="40"/>
-          <w14:textFill>
-            <w14:solidFill>
-              <w14:srgbClr w14:val="397BA7">
-                <w14:lumMod w14:val="65000"/>
-                <w14:lumOff w14:val="35000"/>
-              </w14:srgbClr>
-            </w14:solidFill>
-          </w14:textFill>
         </w:rPr>
       </w:pPr>
       <w:bookmarkStart w:id="5" w:name="_Toc26781"/>
@@ -1161,14 +849,6 @@
           <w:color w:val="397BA7"/>
           <w:sz w:val="40"/>
           <w:szCs w:val="40"/>
-          <w14:textFill>
-            <w14:solidFill>
-              <w14:srgbClr w14:val="397BA7">
-                <w14:lumMod w14:val="65000"/>
-                <w14:lumOff w14:val="35000"/>
-              </w14:srgbClr>
-            </w14:solidFill>
-          </w14:textFill>
         </w:rPr>
         <w:lastRenderedPageBreak/>
         <w:t>Résumé</w:t>
@@ -1182,413 +862,68 @@
     <w:p>
       <w:pPr>
         <w:rPr>
-          <w:color w:val="262626" w:themeColor="text1" w:themeTint="D9"/>
-          <w:sz w:val="24"/>
-          <w:szCs w:val="24"/>
-          <w:lang w:val="en-US" w:eastAsia="zh-CN"/>
-        </w:rPr>
-      </w:pPr>
-      <w:r>
-        <w:rPr>
-          <w:color w:val="262626" w:themeColor="text1" w:themeTint="D9"/>
-          <w:sz w:val="24"/>
-          <w:szCs w:val="24"/>
-        </w:rPr>
-        <w:t>Dans le cadre de notre projet de fin d’étude</w:t>
-      </w:r>
-      <w:r>
-        <w:rPr>
-          <w:color w:val="262626" w:themeColor="text1" w:themeTint="D9"/>
-          <w:sz w:val="24"/>
-          <w:szCs w:val="24"/>
-        </w:rPr>
-        <w:t xml:space="preserve"> en vue de l’obtention d’un diplôme de Technicien Spécialisé en Développement informatique au sein de l’Institut Spécialisé de Gestion et d’Informatique de Marrakech, </w:t>
-      </w:r>
-      <w:r>
-        <w:rPr>
-          <w:color w:val="262626" w:themeColor="text1" w:themeTint="D9"/>
-          <w:sz w:val="24"/>
-          <w:szCs w:val="24"/>
-        </w:rPr>
-        <w:t xml:space="preserve">nous </w:t>
-      </w:r>
-      <w:r>
-        <w:rPr>
-          <w:color w:val="262626" w:themeColor="text1" w:themeTint="D9"/>
-          <w:sz w:val="24"/>
-          <w:szCs w:val="24"/>
-        </w:rPr>
-        <w:t xml:space="preserve">nous </w:t>
-      </w:r>
-      <w:r>
-        <w:rPr>
-          <w:color w:val="262626" w:themeColor="text1" w:themeTint="D9"/>
-          <w:sz w:val="24"/>
-          <w:szCs w:val="24"/>
-        </w:rPr>
-        <w:t xml:space="preserve">intéressons à créer une application </w:t>
-      </w:r>
-      <w:r>
-        <w:rPr>
-          <w:color w:val="262626" w:themeColor="text1" w:themeTint="D9"/>
-          <w:sz w:val="24"/>
-          <w:szCs w:val="24"/>
-        </w:rPr>
-        <w:t xml:space="preserve">web </w:t>
-      </w:r>
-      <w:r>
-        <w:rPr>
-          <w:color w:val="262626" w:themeColor="text1" w:themeTint="D9"/>
-          <w:sz w:val="24"/>
-          <w:szCs w:val="24"/>
-        </w:rPr>
-        <w:t xml:space="preserve">conçu </w:t>
-      </w:r>
-      <w:r>
-        <w:rPr>
-          <w:color w:val="262626" w:themeColor="text1" w:themeTint="D9"/>
-          <w:sz w:val="24"/>
-          <w:szCs w:val="24"/>
-        </w:rPr>
-        <w:t>pour fonctionner sur</w:t>
-      </w:r>
-      <w:r>
-        <w:rPr>
-          <w:color w:val="262626" w:themeColor="text1" w:themeTint="D9"/>
-          <w:sz w:val="24"/>
-          <w:szCs w:val="24"/>
-        </w:rPr>
-        <w:t xml:space="preserve"> n'importe qu</w:t>
-      </w:r>
-      <w:r>
-        <w:rPr>
-          <w:color w:val="262626" w:themeColor="text1" w:themeTint="D9"/>
-          <w:sz w:val="24"/>
-          <w:szCs w:val="24"/>
-        </w:rPr>
-        <w:t>el appareil</w:t>
-      </w:r>
-      <w:r>
-        <w:rPr>
-          <w:color w:val="262626" w:themeColor="text1" w:themeTint="D9"/>
-          <w:sz w:val="24"/>
-          <w:szCs w:val="24"/>
-        </w:rPr>
-        <w:t xml:space="preserve">. </w:t>
-      </w:r>
-      <w:r>
-        <w:rPr>
-          <w:color w:val="262626" w:themeColor="text1" w:themeTint="D9"/>
-          <w:sz w:val="24"/>
-          <w:szCs w:val="24"/>
-          <w:lang w:val="en-US" w:eastAsia="zh-CN"/>
-        </w:rPr>
-        <w:t xml:space="preserve">Ce projet est un apport très bénéfique quant au </w:t>
-      </w:r>
-      <w:r>
-        <w:rPr>
-          <w:color w:val="262626" w:themeColor="text1" w:themeTint="D9"/>
-          <w:sz w:val="24"/>
-          <w:szCs w:val="24"/>
-          <w:lang w:eastAsia="zh-CN"/>
-        </w:rPr>
-        <w:t>perfectionnement</w:t>
-      </w:r>
-      <w:r>
-        <w:rPr>
-          <w:color w:val="262626" w:themeColor="text1" w:themeTint="D9"/>
-          <w:sz w:val="24"/>
-          <w:szCs w:val="24"/>
-          <w:lang w:val="en-US" w:eastAsia="zh-CN"/>
-        </w:rPr>
-        <w:t xml:space="preserve"> </w:t>
-      </w:r>
-      <w:r>
-        <w:rPr>
-          <w:color w:val="262626" w:themeColor="text1" w:themeTint="D9"/>
-          <w:sz w:val="24"/>
-          <w:szCs w:val="24"/>
-          <w:lang w:eastAsia="zh-CN"/>
-        </w:rPr>
-        <w:t>nos</w:t>
-      </w:r>
-      <w:r>
-        <w:rPr>
-          <w:color w:val="262626" w:themeColor="text1" w:themeTint="D9"/>
-          <w:sz w:val="24"/>
-          <w:szCs w:val="24"/>
-          <w:lang w:val="en-US" w:eastAsia="zh-CN"/>
-        </w:rPr>
-        <w:t xml:space="preserve"> connaissances</w:t>
-      </w:r>
-      <w:r>
-        <w:rPr>
-          <w:color w:val="262626" w:themeColor="text1" w:themeTint="D9"/>
-          <w:sz w:val="24"/>
-          <w:szCs w:val="24"/>
-          <w:lang w:eastAsia="zh-CN"/>
-        </w:rPr>
-        <w:t xml:space="preserve"> </w:t>
-      </w:r>
-      <w:r>
-        <w:rPr>
-          <w:color w:val="262626" w:themeColor="text1" w:themeTint="D9"/>
-          <w:sz w:val="24"/>
-          <w:szCs w:val="24"/>
-          <w:lang w:val="en-US" w:eastAsia="zh-CN"/>
-        </w:rPr>
-        <w:t xml:space="preserve">dans le domaine informatique et pour avoir l’opportunité d’appliquer ses connaissances théoriques acquises tout au long de </w:t>
-      </w:r>
-      <w:r>
-        <w:rPr>
-          <w:color w:val="262626" w:themeColor="text1" w:themeTint="D9"/>
-          <w:sz w:val="24"/>
-          <w:szCs w:val="24"/>
-          <w:lang w:eastAsia="zh-CN"/>
-        </w:rPr>
-        <w:t>notre formation</w:t>
-      </w:r>
-      <w:r>
-        <w:rPr>
-          <w:color w:val="262626" w:themeColor="text1" w:themeTint="D9"/>
-          <w:sz w:val="24"/>
-          <w:szCs w:val="24"/>
-          <w:lang w:val="en-US" w:eastAsia="zh-CN"/>
-        </w:rPr>
-        <w:t xml:space="preserve"> dans le cadre </w:t>
-      </w:r>
-      <w:r>
-        <w:rPr>
-          <w:color w:val="262626" w:themeColor="text1" w:themeTint="D9"/>
-          <w:sz w:val="24"/>
-          <w:szCs w:val="24"/>
-          <w:lang w:eastAsia="zh-CN"/>
-        </w:rPr>
-        <w:t>professionnel</w:t>
-      </w:r>
-      <w:r>
-        <w:rPr>
-          <w:color w:val="262626" w:themeColor="text1" w:themeTint="D9"/>
-          <w:sz w:val="24"/>
-          <w:szCs w:val="24"/>
-          <w:lang w:val="en-US" w:eastAsia="zh-CN"/>
-        </w:rPr>
-        <w:t>.</w:t>
-      </w:r>
-    </w:p>
-    <w:p>
-      <w:pPr>
-        <w:rPr>
-          <w:color w:val="262626" w:themeColor="text1" w:themeTint="D9"/>
-          <w:sz w:val="24"/>
-          <w:szCs w:val="24"/>
-        </w:rPr>
-      </w:pPr>
-      <w:r>
-        <w:rPr>
-          <w:color w:val="262626" w:themeColor="text1" w:themeTint="D9"/>
-          <w:sz w:val="24"/>
-          <w:szCs w:val="24"/>
-          <w:lang w:val="en-US" w:eastAsia="zh-CN"/>
-        </w:rPr>
-        <w:t xml:space="preserve">C’est ainsi que nous avons eu l’occasion de préparer notre projet </w:t>
-      </w:r>
-      <w:r>
-        <w:rPr>
-          <w:color w:val="262626" w:themeColor="text1" w:themeTint="D9"/>
-          <w:sz w:val="24"/>
-          <w:szCs w:val="24"/>
-          <w:lang w:val="en-US" w:eastAsia="zh-CN"/>
-        </w:rPr>
-        <w:t xml:space="preserve">intitulé </w:t>
-      </w:r>
-      <w:r>
-        <w:rPr>
-          <w:color w:val="262626" w:themeColor="text1" w:themeTint="D9"/>
-          <w:sz w:val="24"/>
-          <w:szCs w:val="24"/>
-          <w:lang w:val="en-US" w:eastAsia="zh-CN"/>
-        </w:rPr>
-        <w:t>«</w:t>
-      </w:r>
-      <w:r>
-        <w:rPr>
-          <w:color w:val="262626" w:themeColor="text1" w:themeTint="D9"/>
-          <w:sz w:val="24"/>
-          <w:szCs w:val="24"/>
-          <w:lang w:eastAsia="zh-CN"/>
-        </w:rPr>
-        <w:t>ORTICLE•</w:t>
-      </w:r>
-      <w:r>
-        <w:rPr>
-          <w:color w:val="262626" w:themeColor="text1" w:themeTint="D9"/>
-          <w:sz w:val="24"/>
-          <w:szCs w:val="24"/>
-          <w:lang w:val="en-US" w:eastAsia="zh-CN"/>
-        </w:rPr>
-        <w:t xml:space="preserve">» </w:t>
-      </w:r>
-      <w:r>
-        <w:rPr>
-          <w:color w:val="262626" w:themeColor="text1" w:themeTint="D9"/>
-          <w:sz w:val="24"/>
-          <w:szCs w:val="24"/>
-          <w:lang w:eastAsia="zh-CN"/>
-        </w:rPr>
-        <w:t>qu</w:t>
-      </w:r>
-      <w:r>
-        <w:rPr>
-          <w:color w:val="262626" w:themeColor="text1" w:themeTint="D9"/>
-          <w:sz w:val="24"/>
-          <w:szCs w:val="24"/>
-          <w:lang w:eastAsia="zh-CN"/>
-        </w:rPr>
-        <w:t xml:space="preserve">i </w:t>
-      </w:r>
-      <w:r>
-        <w:rPr>
-          <w:color w:val="262626" w:themeColor="text1" w:themeTint="D9"/>
-          <w:sz w:val="24"/>
-          <w:szCs w:val="24"/>
-        </w:rPr>
-        <w:t xml:space="preserve">permet d’avoir instantanément accès à </w:t>
-      </w:r>
-      <w:r>
-        <w:rPr>
-          <w:color w:val="262626" w:themeColor="text1" w:themeTint="D9"/>
-          <w:sz w:val="24"/>
-          <w:szCs w:val="24"/>
-        </w:rPr>
-        <w:t>plusieurs</w:t>
-      </w:r>
-      <w:r>
-        <w:rPr>
-          <w:color w:val="262626" w:themeColor="text1" w:themeTint="D9"/>
-          <w:sz w:val="24"/>
-          <w:szCs w:val="24"/>
-        </w:rPr>
-        <w:t xml:space="preserve"> information</w:t>
-      </w:r>
-      <w:r>
-        <w:rPr>
-          <w:color w:val="262626" w:themeColor="text1" w:themeTint="D9"/>
-          <w:sz w:val="24"/>
-          <w:szCs w:val="24"/>
-        </w:rPr>
-        <w:t>s</w:t>
-      </w:r>
-      <w:r>
-        <w:rPr>
-          <w:color w:val="262626" w:themeColor="text1" w:themeTint="D9"/>
-          <w:sz w:val="24"/>
-          <w:szCs w:val="24"/>
-        </w:rPr>
-        <w:t xml:space="preserve"> qui peuvent fortifier et enrichir notre vie. </w:t>
-      </w:r>
-      <w:r>
-        <w:rPr>
-          <w:color w:val="262626" w:themeColor="text1" w:themeTint="D9"/>
-          <w:sz w:val="24"/>
-          <w:szCs w:val="24"/>
-        </w:rPr>
-        <w:t>Orticle donne</w:t>
-      </w:r>
-      <w:r>
-        <w:rPr>
-          <w:color w:val="262626" w:themeColor="text1" w:themeTint="D9"/>
-          <w:sz w:val="24"/>
-          <w:szCs w:val="24"/>
-        </w:rPr>
-        <w:t xml:space="preserve"> une orientation et de l’inspiration</w:t>
-      </w:r>
-      <w:r>
-        <w:rPr>
-          <w:color w:val="262626" w:themeColor="text1" w:themeTint="D9"/>
-          <w:sz w:val="24"/>
-          <w:szCs w:val="24"/>
-        </w:rPr>
-        <w:t xml:space="preserve"> pour diriger les utilisateurs vers le développement de leurs compétences et connaissances à travers la lecture de nombreux articles apportés depuis des sites fiables de même que la rédaction et le partage des idées inspirantes avec la communauté de notre </w:t>
-      </w:r>
-      <w:r>
-        <w:rPr>
-          <w:color w:val="262626" w:themeColor="text1" w:themeTint="D9"/>
-          <w:sz w:val="24"/>
-          <w:szCs w:val="24"/>
-        </w:rPr>
-        <w:t>application. Les différentes publications sur Orticle sont triées selon des catégories bien précises.</w:t>
-      </w:r>
-    </w:p>
-    <w:p>
-      <w:pPr>
-        <w:rPr>
-          <w:color w:val="262626" w:themeColor="text1" w:themeTint="D9"/>
-          <w:sz w:val="24"/>
-          <w:szCs w:val="24"/>
-        </w:rPr>
-      </w:pPr>
-      <w:r>
-        <w:rPr>
-          <w:color w:val="262626" w:themeColor="text1" w:themeTint="D9"/>
-          <w:sz w:val="24"/>
-          <w:szCs w:val="24"/>
-        </w:rPr>
-        <w:t xml:space="preserve">Cette </w:t>
-      </w:r>
-      <w:r>
-        <w:rPr>
-          <w:color w:val="262626" w:themeColor="text1" w:themeTint="D9"/>
-          <w:sz w:val="24"/>
-          <w:szCs w:val="24"/>
-        </w:rPr>
-        <w:t xml:space="preserve">application nécessite un espace administrateur qui permet de </w:t>
-      </w:r>
-      <w:r>
-        <w:rPr>
-          <w:color w:val="262626" w:themeColor="text1" w:themeTint="D9"/>
-          <w:sz w:val="24"/>
-          <w:szCs w:val="24"/>
-        </w:rPr>
-        <w:t>gérer celle-ci en faisant</w:t>
-      </w:r>
-      <w:r>
-        <w:rPr>
-          <w:color w:val="262626" w:themeColor="text1" w:themeTint="D9"/>
-          <w:sz w:val="24"/>
-          <w:szCs w:val="24"/>
-        </w:rPr>
-        <w:t xml:space="preserve"> </w:t>
-      </w:r>
-      <w:r>
-        <w:rPr>
-          <w:color w:val="262626" w:themeColor="text1" w:themeTint="D9"/>
-          <w:sz w:val="24"/>
-          <w:szCs w:val="24"/>
-        </w:rPr>
-        <w:t>la gestion de l’ensemble des fonctionnalités de notre applica</w:t>
-      </w:r>
-      <w:r>
-        <w:rPr>
-          <w:color w:val="262626" w:themeColor="text1" w:themeTint="D9"/>
-          <w:sz w:val="24"/>
-          <w:szCs w:val="24"/>
-        </w:rPr>
-        <w:t>tion et le traitement des messages envoyés au support</w:t>
-      </w:r>
-      <w:r>
-        <w:rPr>
-          <w:color w:val="262626" w:themeColor="text1" w:themeTint="D9"/>
-          <w:sz w:val="24"/>
-          <w:szCs w:val="24"/>
-        </w:rPr>
-        <w:t>.</w:t>
-      </w:r>
-    </w:p>
-    <w:p>
-      <w:pPr>
-        <w:rPr>
-          <w:color w:val="595959" w:themeColor="text1" w:themeTint="A6"/>
+          <w:rFonts w:ascii="Segoe UI" w:hAnsi="Segoe UI" w:cs="Segoe UI"/>
+          <w:color w:val="262626" w:themeColor="text1" w:themeTint="D9"/>
+          <w:sz w:val="24"/>
+          <w:szCs w:val="24"/>
+          <w:lang w:val="fr-MA"/>
+        </w:rPr>
+      </w:pPr>
+      <w:r>
+        <w:rPr>
+          <w:rFonts w:ascii="Segoe UI" w:hAnsi="Segoe UI" w:cs="Segoe UI"/>
+          <w:color w:val="262626" w:themeColor="text1" w:themeTint="D9"/>
+          <w:sz w:val="24"/>
+          <w:szCs w:val="24"/>
+          <w:lang w:val="fr-MA" w:eastAsia="zh-CN"/>
+        </w:rPr>
+        <w:t>N</w:t>
+      </w:r>
+      <w:r>
+        <w:rPr>
+          <w:rFonts w:ascii="Segoe UI" w:hAnsi="Segoe UI" w:cs="Segoe UI"/>
+          <w:color w:val="262626" w:themeColor="text1" w:themeTint="D9"/>
+          <w:sz w:val="24"/>
+          <w:szCs w:val="24"/>
+          <w:lang w:val="fr-MA" w:eastAsia="zh-CN"/>
+        </w:rPr>
+        <w:t xml:space="preserve">ous avons eu l’occasion de préparer notre projet intitulé «ORTICLE•» qui </w:t>
+      </w:r>
+      <w:r>
+        <w:rPr>
+          <w:rFonts w:ascii="Segoe UI" w:hAnsi="Segoe UI" w:cs="Segoe UI"/>
+          <w:color w:val="262626" w:themeColor="text1" w:themeTint="D9"/>
+          <w:sz w:val="24"/>
+          <w:szCs w:val="24"/>
+          <w:lang w:val="fr-MA"/>
+        </w:rPr>
+        <w:t>permet d’avoir instantanément accès à plusieurs informations qui peuvent fortifier et enrichir notre vie. Orticle donne une orientation et de l’inspiration pour diriger les utilisateurs vers le développement de leurs compétences et connaissances à travers la lecture de nombreux articles apportés depuis des sites fiables de même que la rédaction et le partage des idées inspirantes avec la communauté de notre application. Les différentes publications sur Orticle sont triées selon des catégories bien précises.</w:t>
+      </w:r>
+    </w:p>
+    <w:p>
+      <w:pPr>
+        <w:rPr>
+          <w:rFonts w:ascii="Segoe UI" w:hAnsi="Segoe UI" w:cs="Segoe UI"/>
+          <w:color w:val="262626" w:themeColor="text1" w:themeTint="D9"/>
+          <w:sz w:val="24"/>
+          <w:szCs w:val="24"/>
+          <w:lang w:val="fr-MA"/>
+        </w:rPr>
+      </w:pPr>
+      <w:r>
+        <w:rPr>
+          <w:rFonts w:ascii="Segoe UI" w:hAnsi="Segoe UI" w:cs="Segoe UI"/>
+          <w:color w:val="262626" w:themeColor="text1" w:themeTint="D9"/>
+          <w:sz w:val="24"/>
+          <w:szCs w:val="24"/>
+          <w:lang w:val="fr-MA"/>
+        </w:rPr>
+        <w:t>Cette application nécessite un espace administrateur qui permet de gérer celle-ci en faisant la gestion de l’ensemble des fonctionnalités de notre application et le traitement des messages envoyés au support.</w:t>
+      </w:r>
+    </w:p>
+    <w:p>
+      <w:pPr>
+        <w:rPr>
           <w:sz w:val="24"/>
           <w:szCs w:val="24"/>
         </w:rPr>
@@ -1613,15 +948,7 @@
       </w:pPr>
     </w:p>
     <w:p>
-      <w:pPr>
-        <w:rPr>
-          <w:color w:val="595959" w:themeColor="text1" w:themeTint="A6"/>
-        </w:rPr>
-      </w:pPr>
-      <w:r>
-        <w:rPr>
-          <w:color w:val="595959" w:themeColor="text1" w:themeTint="A6"/>
-        </w:rPr>
+      <w:r>
         <w:br w:type="page"/>
       </w:r>
     </w:p>
@@ -1630,6 +957,7 @@
         <w:pStyle w:val="Titre1"/>
         <w:jc w:val="center"/>
         <w:rPr>
+          <w:color w:val="397BA7"/>
           <w:sz w:val="28"/>
           <w:szCs w:val="28"/>
         </w:rPr>
@@ -1644,14 +972,6 @@
           <w:color w:val="397BA7"/>
           <w:sz w:val="40"/>
           <w:szCs w:val="40"/>
-          <w14:textFill>
-            <w14:solidFill>
-              <w14:srgbClr w14:val="397BA7">
-                <w14:lumMod w14:val="65000"/>
-                <w14:lumOff w14:val="35000"/>
-              </w14:srgbClr>
-            </w14:solidFill>
-          </w14:textFill>
         </w:rPr>
         <w:lastRenderedPageBreak/>
         <w:t>Table de matières</w:t>
@@ -1704,7 +1024,7 @@
           <w:sz w:val="28"/>
           <w:szCs w:val="28"/>
         </w:rPr>
-        <w:t>Contexte</w:t>
+        <w:t>Introduction</w:t>
       </w:r>
       <w:r>
         <w:rPr>
@@ -1734,14 +1054,7 @@
           <w:sz w:val="28"/>
           <w:szCs w:val="28"/>
         </w:rPr>
-        <w:t>Prob</w:t>
-      </w:r>
-      <w:r>
-        <w:rPr>
-          <w:sz w:val="28"/>
-          <w:szCs w:val="28"/>
-        </w:rPr>
-        <w:t>lématique</w:t>
+        <w:t>Contexte</w:t>
       </w:r>
     </w:p>
     <w:p>
@@ -1764,7 +1077,14 @@
           <w:sz w:val="28"/>
           <w:szCs w:val="28"/>
         </w:rPr>
-        <w:t>Objectif du projet</w:t>
+        <w:t>Prob</w:t>
+      </w:r>
+      <w:r>
+        <w:rPr>
+          <w:sz w:val="28"/>
+          <w:szCs w:val="28"/>
+        </w:rPr>
+        <w:t>lématique</w:t>
       </w:r>
     </w:p>
     <w:p>
@@ -1787,7 +1107,7 @@
           <w:sz w:val="28"/>
           <w:szCs w:val="28"/>
         </w:rPr>
-        <w:t>Conduite du projet</w:t>
+        <w:t>Objectif du projet</w:t>
       </w:r>
     </w:p>
     <w:p>
@@ -1810,8 +1130,718 @@
           <w:sz w:val="28"/>
           <w:szCs w:val="28"/>
         </w:rPr>
-        <w:t>Conclusion</w:t>
-      </w:r>
+        <w:t>Conduite du projet</w:t>
+      </w:r>
+    </w:p>
+    <w:p>
+      <w:pPr>
+        <w:spacing w:before="0" w:after="0" w:line="240" w:lineRule="auto"/>
+        <w:rPr>
+          <w:rFonts w:ascii="Times New Roman" w:eastAsia="SimSun" w:hAnsi="Times New Roman" w:cs="Times New Roman"/>
+          <w:color w:val="auto"/>
+          <w:sz w:val="28"/>
+          <w:szCs w:val="28"/>
+          <w:lang w:eastAsia="fr-FR"/>
+        </w:rPr>
+      </w:pPr>
+      <w:r>
+        <w:rPr>
+          <w:sz w:val="28"/>
+          <w:szCs w:val="28"/>
+        </w:rPr>
+        <w:br w:type="page"/>
+      </w:r>
+    </w:p>
+    <w:p>
+      <w:pPr>
+        <w:pStyle w:val="Titre1"/>
+        <w:jc w:val="center"/>
+        <w:rPr>
+          <w:rFonts w:asciiTheme="minorHAnsi" w:hAnsiTheme="minorHAnsi"/>
+          <w:sz w:val="112"/>
+          <w:szCs w:val="112"/>
+        </w:rPr>
+      </w:pPr>
+    </w:p>
+    <w:p/>
+    <w:p/>
+    <w:p/>
+    <w:p/>
+    <w:p/>
+    <w:p>
+      <w:pPr>
+        <w:pStyle w:val="WPSOffice1"/>
+        <w:tabs>
+          <w:tab w:val="right" w:leader="dot" w:pos="9072"/>
+        </w:tabs>
+        <w:ind w:left="924"/>
+        <w:jc w:val="center"/>
+        <w:rPr>
+          <w:rFonts w:asciiTheme="minorHAnsi" w:hAnsiTheme="minorHAnsi"/>
+          <w:color w:val="397BA7"/>
+          <w:sz w:val="112"/>
+          <w:szCs w:val="112"/>
+        </w:rPr>
+      </w:pPr>
+      <w:r>
+        <w:rPr>
+          <w:rFonts w:asciiTheme="minorHAnsi" w:hAnsiTheme="minorHAnsi"/>
+          <w:color w:val="397BA7"/>
+          <w:sz w:val="112"/>
+          <w:szCs w:val="112"/>
+        </w:rPr>
+        <w:t>Chapitre 1 :</w:t>
+      </w:r>
+    </w:p>
+    <w:p>
+      <w:pPr>
+        <w:pStyle w:val="WPSOffice1"/>
+        <w:tabs>
+          <w:tab w:val="right" w:leader="dot" w:pos="9072"/>
+        </w:tabs>
+        <w:ind w:left="924"/>
+        <w:jc w:val="center"/>
+        <w:rPr>
+          <w:rFonts w:asciiTheme="minorHAnsi" w:hAnsiTheme="minorHAnsi"/>
+          <w:color w:val="404040" w:themeColor="text1" w:themeTint="BF"/>
+          <w:sz w:val="84"/>
+          <w:szCs w:val="84"/>
+        </w:rPr>
+      </w:pPr>
+      <w:r>
+        <w:rPr>
+          <w:rFonts w:asciiTheme="minorHAnsi" w:hAnsiTheme="minorHAnsi"/>
+          <w:color w:val="404040" w:themeColor="text1" w:themeTint="BF"/>
+          <w:sz w:val="84"/>
+          <w:szCs w:val="84"/>
+        </w:rPr>
+        <w:t>Introduction générale du projet</w:t>
+      </w:r>
+    </w:p>
+    <w:p>
+      <w:pPr>
+        <w:spacing w:before="0" w:after="0" w:line="240" w:lineRule="auto"/>
+        <w:rPr>
+          <w:rFonts w:eastAsia="SimSun" w:cs="Times New Roman"/>
+          <w:color w:val="404040" w:themeColor="text1" w:themeTint="BF"/>
+          <w:sz w:val="84"/>
+          <w:szCs w:val="84"/>
+          <w:lang w:eastAsia="fr-FR"/>
+        </w:rPr>
+      </w:pPr>
+      <w:r>
+        <w:rPr>
+          <w:color w:val="404040" w:themeColor="text1" w:themeTint="BF"/>
+          <w:sz w:val="84"/>
+          <w:szCs w:val="84"/>
+        </w:rPr>
+        <w:br w:type="page"/>
+      </w:r>
+    </w:p>
+    <w:p>
+      <w:pPr>
+        <w:pStyle w:val="WPSOffice1"/>
+        <w:tabs>
+          <w:tab w:val="right" w:leader="dot" w:pos="9072"/>
+        </w:tabs>
+        <w:rPr>
+          <w:rFonts w:ascii="Segoe UI" w:hAnsi="Segoe UI" w:cs="Segoe UI"/>
+          <w:b/>
+          <w:bCs/>
+          <w:sz w:val="40"/>
+          <w:szCs w:val="40"/>
+        </w:rPr>
+      </w:pPr>
+      <w:r>
+        <w:rPr>
+          <w:rFonts w:ascii="Segoe UI" w:hAnsi="Segoe UI" w:cs="Segoe UI"/>
+          <w:b/>
+          <w:bCs/>
+          <w:sz w:val="40"/>
+          <w:szCs w:val="40"/>
+        </w:rPr>
+        <w:lastRenderedPageBreak/>
+        <w:t>1-</w:t>
+      </w:r>
+      <w:r>
+        <w:rPr>
+          <w:rFonts w:ascii="Segoe UI" w:hAnsi="Segoe UI" w:cs="Segoe UI"/>
+          <w:b/>
+          <w:bCs/>
+          <w:sz w:val="40"/>
+          <w:szCs w:val="40"/>
+        </w:rPr>
+        <w:t xml:space="preserve"> </w:t>
+      </w:r>
+      <w:r>
+        <w:rPr>
+          <w:rFonts w:ascii="Segoe UI" w:hAnsi="Segoe UI" w:cs="Segoe UI"/>
+          <w:b/>
+          <w:bCs/>
+          <w:sz w:val="40"/>
+          <w:szCs w:val="40"/>
+        </w:rPr>
+        <w:t>Contexte</w:t>
+      </w:r>
+    </w:p>
+    <w:p>
+      <w:pPr>
+        <w:pStyle w:val="Paragraphedeliste"/>
+        <w:ind w:left="0"/>
+        <w:rPr>
+          <w:rFonts w:ascii="Segoe UI" w:hAnsi="Segoe UI" w:cs="Segoe UI"/>
+          <w:color w:val="auto"/>
+          <w:sz w:val="24"/>
+          <w:szCs w:val="24"/>
+        </w:rPr>
+      </w:pPr>
+    </w:p>
+    <w:p>
+      <w:pPr>
+        <w:pStyle w:val="Paragraphedeliste"/>
+        <w:ind w:left="0"/>
+        <w:rPr>
+          <w:rFonts w:ascii="Segoe UI" w:hAnsi="Segoe UI" w:cs="Segoe UI"/>
+          <w:color w:val="auto"/>
+          <w:sz w:val="24"/>
+          <w:szCs w:val="24"/>
+          <w:lang w:val="fr-MA" w:eastAsia="zh-CN"/>
+        </w:rPr>
+      </w:pPr>
+      <w:r>
+        <w:rPr>
+          <w:rFonts w:ascii="Segoe UI" w:hAnsi="Segoe UI" w:cs="Segoe UI"/>
+          <w:color w:val="auto"/>
+          <w:sz w:val="24"/>
+          <w:szCs w:val="24"/>
+          <w:lang w:val="fr-MA"/>
+        </w:rPr>
+        <w:t xml:space="preserve">Dans le cadre de notre projet de fin d’étude en vue de l’obtention d’un diplôme de Technicien Spécialisé en Développement informatique au sein de l’Institut Spécialisé de Gestion et d’Informatique de Marrakech, nous nous intéressons à créer une application web conçu pour fonctionner sur n'importe quel appareil. </w:t>
+      </w:r>
+      <w:r>
+        <w:rPr>
+          <w:rFonts w:ascii="Segoe UI" w:hAnsi="Segoe UI" w:cs="Segoe UI"/>
+          <w:color w:val="auto"/>
+          <w:sz w:val="24"/>
+          <w:szCs w:val="24"/>
+          <w:lang w:val="fr-MA" w:eastAsia="zh-CN"/>
+        </w:rPr>
+        <w:t>Ce projet est un apport très bénéfique quant au perfectionnement nos connaissances dans le domaine informatique et pour avoir l’opportunité d’appliquer ses connaissances théoriques acquises tout au long de notre formation dans le cadre professionnel.</w:t>
+      </w:r>
+    </w:p>
+    <w:p>
+      <w:pPr>
+        <w:pStyle w:val="Paragraphedeliste"/>
+        <w:ind w:left="0"/>
+        <w:rPr>
+          <w:rFonts w:ascii="Segoe UI" w:hAnsi="Segoe UI" w:cs="Segoe UI"/>
+          <w:color w:val="auto"/>
+          <w:sz w:val="24"/>
+          <w:szCs w:val="24"/>
+          <w:lang w:val="fr-MA" w:eastAsia="zh-CN"/>
+        </w:rPr>
+      </w:pPr>
+    </w:p>
+    <w:p>
+      <w:pPr>
+        <w:spacing w:before="0" w:after="0" w:line="240" w:lineRule="auto"/>
+        <w:rPr>
+          <w:rFonts w:ascii="Segoe UI" w:hAnsi="Segoe UI" w:cs="Segoe UI"/>
+          <w:b/>
+          <w:bCs/>
+          <w:color w:val="262626" w:themeColor="text1" w:themeTint="D9"/>
+          <w:sz w:val="40"/>
+          <w:szCs w:val="40"/>
+          <w:lang w:val="en-US" w:eastAsia="zh-CN"/>
+        </w:rPr>
+      </w:pPr>
+      <w:r>
+        <w:rPr>
+          <w:rFonts w:ascii="Segoe UI" w:hAnsi="Segoe UI" w:cs="Segoe UI"/>
+          <w:b/>
+          <w:bCs/>
+          <w:color w:val="262626" w:themeColor="text1" w:themeTint="D9"/>
+          <w:sz w:val="40"/>
+          <w:szCs w:val="40"/>
+          <w:lang w:val="en-US" w:eastAsia="zh-CN"/>
+        </w:rPr>
+        <w:t xml:space="preserve">2- </w:t>
+      </w:r>
+      <w:r>
+        <w:rPr>
+          <w:rFonts w:ascii="Segoe UI" w:hAnsi="Segoe UI" w:cs="Segoe UI"/>
+          <w:b/>
+          <w:bCs/>
+          <w:color w:val="262626" w:themeColor="text1" w:themeTint="D9"/>
+          <w:sz w:val="40"/>
+          <w:szCs w:val="40"/>
+          <w:lang w:val="en-US" w:eastAsia="zh-CN"/>
+        </w:rPr>
+        <w:t>Problématique</w:t>
+      </w:r>
+    </w:p>
+    <w:p>
+      <w:pPr>
+        <w:pStyle w:val="Paragraphedeliste"/>
+        <w:ind w:left="0"/>
+        <w:rPr>
+          <w:rFonts w:ascii="Segoe UI" w:hAnsi="Segoe UI" w:cs="Segoe UI"/>
+          <w:color w:val="auto"/>
+          <w:sz w:val="24"/>
+          <w:szCs w:val="24"/>
+        </w:rPr>
+      </w:pPr>
+    </w:p>
+    <w:p>
+      <w:pPr>
+        <w:pStyle w:val="Paragraphedeliste"/>
+        <w:ind w:left="0"/>
+        <w:rPr>
+          <w:rFonts w:ascii="Segoe UI" w:hAnsi="Segoe UI" w:cs="Segoe UI"/>
+          <w:color w:val="auto"/>
+          <w:sz w:val="24"/>
+          <w:szCs w:val="24"/>
+        </w:rPr>
+      </w:pPr>
+      <w:r>
+        <w:rPr>
+          <w:rFonts w:ascii="Segoe UI" w:hAnsi="Segoe UI" w:cs="Segoe UI"/>
+          <w:color w:val="auto"/>
+          <w:sz w:val="24"/>
+          <w:szCs w:val="24"/>
+        </w:rPr>
+        <w:t>De nos jours, les jeunes sont de plus en plus accros aux réseaux sociaux, ces derniers constituent un nouvel espace de circulation des informations et eux-mêmes présentent des avantages qui peuvent devenir néfastes s’ils ne sont pas utilisés avec une certaine prudence. Pour remédier à ce problème nous voulons mettre à la disposition un outil pour développer leurs compétences et connaissances.</w:t>
+      </w:r>
+    </w:p>
+    <w:p>
+      <w:pPr>
+        <w:pStyle w:val="Paragraphedeliste"/>
+        <w:ind w:left="0"/>
+        <w:rPr>
+          <w:rFonts w:ascii="Segoe UI" w:eastAsia="Times New Roman" w:hAnsi="Segoe UI" w:cs="Segoe UI"/>
+          <w:color w:val="auto"/>
+          <w:sz w:val="24"/>
+          <w:szCs w:val="24"/>
+          <w:lang w:eastAsia="fr-FR"/>
+        </w:rPr>
+      </w:pPr>
+    </w:p>
+    <w:p>
+      <w:pPr>
+        <w:pStyle w:val="WPSOffice1"/>
+        <w:tabs>
+          <w:tab w:val="right" w:leader="dot" w:pos="9072"/>
+        </w:tabs>
+        <w:rPr>
+          <w:rFonts w:ascii="Segoe UI" w:hAnsi="Segoe UI" w:cs="Segoe UI"/>
+          <w:b/>
+          <w:bCs/>
+          <w:sz w:val="40"/>
+          <w:szCs w:val="40"/>
+          <w:lang w:val="en-US"/>
+        </w:rPr>
+      </w:pPr>
+      <w:r>
+        <w:rPr>
+          <w:rFonts w:ascii="Segoe UI" w:hAnsi="Segoe UI" w:cs="Segoe UI"/>
+          <w:b/>
+          <w:bCs/>
+          <w:sz w:val="40"/>
+          <w:szCs w:val="40"/>
+          <w:lang w:val="en-US"/>
+        </w:rPr>
+        <w:t xml:space="preserve">3- Objectif du </w:t>
+      </w:r>
+      <w:r>
+        <w:rPr>
+          <w:rFonts w:ascii="Segoe UI" w:hAnsi="Segoe UI" w:cs="Segoe UI"/>
+          <w:b/>
+          <w:bCs/>
+          <w:sz w:val="40"/>
+          <w:szCs w:val="40"/>
+          <w:lang w:val="en-US"/>
+        </w:rPr>
+        <w:t>project</w:t>
+      </w:r>
+    </w:p>
+    <w:p>
+      <w:pPr>
+        <w:pStyle w:val="WPSOffice1"/>
+        <w:tabs>
+          <w:tab w:val="right" w:leader="dot" w:pos="9072"/>
+        </w:tabs>
+        <w:rPr>
+          <w:rFonts w:ascii="Segoe UI" w:hAnsi="Segoe UI" w:cs="Segoe UI"/>
+          <w:b/>
+          <w:bCs/>
+          <w:sz w:val="40"/>
+          <w:szCs w:val="40"/>
+          <w:lang w:val="en-US"/>
+        </w:rPr>
+      </w:pPr>
+    </w:p>
+    <w:p>
+      <w:pPr>
+        <w:autoSpaceDE w:val="0"/>
+        <w:autoSpaceDN w:val="0"/>
+        <w:rPr>
+          <w:rFonts w:ascii="Segoe UI" w:hAnsi="Segoe UI" w:cs="Segoe UI"/>
+          <w:color w:val="auto"/>
+          <w:sz w:val="24"/>
+          <w:szCs w:val="24"/>
+        </w:rPr>
+      </w:pPr>
+      <w:r>
+        <w:rPr>
+          <w:rFonts w:ascii="Segoe UI" w:hAnsi="Segoe UI" w:cs="Segoe UI"/>
+          <w:color w:val="auto"/>
+          <w:sz w:val="24"/>
+          <w:szCs w:val="24"/>
+        </w:rPr>
+        <w:t xml:space="preserve">Les objectifs principales </w:t>
+      </w:r>
+      <w:r>
+        <w:rPr>
+          <w:rFonts w:ascii="Segoe UI" w:hAnsi="Segoe UI" w:cs="Segoe UI"/>
+          <w:color w:val="auto"/>
+          <w:sz w:val="24"/>
+          <w:szCs w:val="24"/>
+        </w:rPr>
+        <w:t>qu’on souhaite atteindre</w:t>
+      </w:r>
+      <w:r>
+        <w:rPr>
+          <w:rFonts w:ascii="Segoe UI" w:hAnsi="Segoe UI" w:cs="Segoe UI"/>
+          <w:color w:val="auto"/>
+          <w:sz w:val="24"/>
+          <w:szCs w:val="24"/>
+        </w:rPr>
+        <w:t xml:space="preserve"> d’Orticle donnent :</w:t>
+      </w:r>
+    </w:p>
+    <w:p>
+      <w:pPr>
+        <w:pStyle w:val="Paragraphedeliste"/>
+        <w:numPr>
+          <w:ilvl w:val="0"/>
+          <w:numId w:val="10"/>
+        </w:numPr>
+        <w:autoSpaceDE w:val="0"/>
+        <w:autoSpaceDN w:val="0"/>
+        <w:rPr>
+          <w:rFonts w:ascii="Segoe UI" w:eastAsia="Times New Roman" w:hAnsi="Segoe UI" w:cs="Segoe UI"/>
+          <w:color w:val="auto"/>
+          <w:sz w:val="24"/>
+          <w:szCs w:val="24"/>
+          <w:lang w:eastAsia="fr-FR"/>
+        </w:rPr>
+      </w:pPr>
+      <w:r>
+        <w:rPr>
+          <w:rFonts w:ascii="Segoe UI" w:eastAsia="Times New Roman" w:hAnsi="Segoe UI" w:cs="Segoe UI"/>
+          <w:color w:val="auto"/>
+          <w:sz w:val="24"/>
+          <w:szCs w:val="24"/>
+          <w:lang w:eastAsia="fr-FR"/>
+        </w:rPr>
+        <w:t>Un espace pour explorer les articles et les idées.</w:t>
+      </w:r>
+    </w:p>
+    <w:p>
+      <w:pPr>
+        <w:pStyle w:val="Paragraphedeliste"/>
+        <w:numPr>
+          <w:ilvl w:val="0"/>
+          <w:numId w:val="10"/>
+        </w:numPr>
+        <w:autoSpaceDE w:val="0"/>
+        <w:autoSpaceDN w:val="0"/>
+        <w:rPr>
+          <w:rFonts w:ascii="Segoe UI" w:eastAsia="Times New Roman" w:hAnsi="Segoe UI" w:cs="Segoe UI"/>
+          <w:color w:val="auto"/>
+          <w:sz w:val="24"/>
+          <w:szCs w:val="24"/>
+          <w:lang w:eastAsia="fr-FR"/>
+        </w:rPr>
+      </w:pPr>
+      <w:r>
+        <w:rPr>
+          <w:rFonts w:ascii="Segoe UI" w:eastAsia="Times New Roman" w:hAnsi="Segoe UI" w:cs="Segoe UI"/>
+          <w:color w:val="auto"/>
+          <w:sz w:val="24"/>
+          <w:szCs w:val="24"/>
+          <w:lang w:eastAsia="fr-FR"/>
+        </w:rPr>
+        <w:t>Un espace pour partager les articles</w:t>
+      </w:r>
+    </w:p>
+    <w:p>
+      <w:pPr>
+        <w:pStyle w:val="Paragraphedeliste"/>
+        <w:numPr>
+          <w:ilvl w:val="0"/>
+          <w:numId w:val="10"/>
+        </w:numPr>
+        <w:autoSpaceDE w:val="0"/>
+        <w:autoSpaceDN w:val="0"/>
+        <w:rPr>
+          <w:rFonts w:ascii="Segoe UI" w:eastAsia="Times New Roman" w:hAnsi="Segoe UI" w:cs="Segoe UI"/>
+          <w:color w:val="auto"/>
+          <w:sz w:val="24"/>
+          <w:szCs w:val="24"/>
+          <w:lang w:eastAsia="fr-FR"/>
+        </w:rPr>
+      </w:pPr>
+      <w:r>
+        <w:rPr>
+          <w:rFonts w:ascii="Segoe UI" w:eastAsia="Times New Roman" w:hAnsi="Segoe UI" w:cs="Segoe UI"/>
+          <w:color w:val="auto"/>
+          <w:sz w:val="24"/>
+          <w:szCs w:val="24"/>
+          <w:lang w:eastAsia="fr-FR"/>
+        </w:rPr>
+        <w:t>Un espace pour partager leurs idées</w:t>
+      </w:r>
+    </w:p>
+    <w:p>
+      <w:pPr>
+        <w:pStyle w:val="Paragraphedeliste"/>
+        <w:autoSpaceDE w:val="0"/>
+        <w:autoSpaceDN w:val="0"/>
+        <w:rPr>
+          <w:rFonts w:ascii="Segoe UI" w:eastAsia="Times New Roman" w:hAnsi="Segoe UI" w:cs="Segoe UI"/>
+          <w:color w:val="auto"/>
+          <w:sz w:val="24"/>
+          <w:szCs w:val="24"/>
+          <w:lang w:eastAsia="fr-FR"/>
+        </w:rPr>
+      </w:pPr>
+    </w:p>
+    <w:p>
+      <w:pPr>
+        <w:autoSpaceDE w:val="0"/>
+        <w:autoSpaceDN w:val="0"/>
+        <w:rPr>
+          <w:rFonts w:ascii="Segoe UI" w:hAnsi="Segoe UI" w:cs="Segoe UI"/>
+          <w:color w:val="auto"/>
+          <w:sz w:val="24"/>
+          <w:szCs w:val="24"/>
+        </w:rPr>
+      </w:pPr>
+      <w:r>
+        <w:rPr>
+          <w:rFonts w:ascii="Segoe UI" w:hAnsi="Segoe UI" w:cs="Segoe UI"/>
+          <w:color w:val="auto"/>
+          <w:sz w:val="24"/>
+          <w:szCs w:val="24"/>
+        </w:rPr>
+        <w:t xml:space="preserve">Orticle a pour but de guider les jeunes en leurs offrant un endroit où ils peuvent parcourir des articles et des idées triées </w:t>
+      </w:r>
+      <w:r>
+        <w:rPr>
+          <w:rFonts w:ascii="Segoe UI" w:eastAsia="SimSun" w:hAnsi="Segoe UI" w:cs="Segoe UI"/>
+          <w:color w:val="auto"/>
+          <w:sz w:val="24"/>
+          <w:szCs w:val="24"/>
+          <w:shd w:val="clear" w:color="auto" w:fill="FFFFFF"/>
+        </w:rPr>
+        <w:t>selon</w:t>
+      </w:r>
+      <w:r>
+        <w:rPr>
+          <w:rFonts w:ascii="Segoe UI" w:eastAsia="Calibri" w:hAnsi="Segoe UI" w:cs="Segoe UI"/>
+          <w:color w:val="auto"/>
+          <w:sz w:val="24"/>
+          <w:szCs w:val="24"/>
+          <w:shd w:val="clear" w:color="auto" w:fill="FFFFFF"/>
+        </w:rPr>
+        <w:t xml:space="preserve"> leurs </w:t>
+      </w:r>
+      <w:r>
+        <w:rPr>
+          <w:rFonts w:ascii="Segoe UI" w:eastAsia="SimSun" w:hAnsi="Segoe UI" w:cs="Segoe UI"/>
+          <w:color w:val="auto"/>
+          <w:sz w:val="24"/>
+          <w:szCs w:val="24"/>
+          <w:shd w:val="clear" w:color="auto" w:fill="FFFFFF"/>
+        </w:rPr>
+        <w:t>préférences,</w:t>
+      </w:r>
+      <w:r>
+        <w:rPr>
+          <w:rFonts w:ascii="Segoe UI" w:eastAsia="SimSun" w:hAnsi="Segoe UI" w:cs="Segoe UI"/>
+          <w:color w:val="auto"/>
+          <w:sz w:val="24"/>
+          <w:szCs w:val="24"/>
+          <w:shd w:val="clear" w:color="auto" w:fill="FFFFFF"/>
+        </w:rPr>
+        <w:t xml:space="preserve"> </w:t>
+      </w:r>
+      <w:r>
+        <w:rPr>
+          <w:rFonts w:ascii="Segoe UI" w:eastAsia="SimSun" w:hAnsi="Segoe UI" w:cs="Segoe UI"/>
+          <w:color w:val="auto"/>
+          <w:sz w:val="24"/>
+          <w:szCs w:val="24"/>
+          <w:shd w:val="clear" w:color="auto" w:fill="FFFFFF"/>
+        </w:rPr>
+        <w:t>goûts</w:t>
+      </w:r>
+      <w:r>
+        <w:rPr>
+          <w:rFonts w:ascii="Segoe UI" w:eastAsia="Calibri" w:hAnsi="Segoe UI" w:cs="Segoe UI"/>
+          <w:color w:val="auto"/>
+          <w:sz w:val="24"/>
+          <w:szCs w:val="24"/>
+          <w:shd w:val="clear" w:color="auto" w:fill="FFFFFF"/>
+        </w:rPr>
+        <w:t xml:space="preserve"> et </w:t>
+      </w:r>
+      <w:r>
+        <w:rPr>
+          <w:rFonts w:ascii="Segoe UI" w:eastAsia="SimSun" w:hAnsi="Segoe UI" w:cs="Segoe UI"/>
+          <w:color w:val="auto"/>
+          <w:sz w:val="24"/>
+          <w:szCs w:val="24"/>
+          <w:shd w:val="clear" w:color="auto" w:fill="FFFFFF"/>
+        </w:rPr>
+        <w:t xml:space="preserve">centres </w:t>
+      </w:r>
+      <w:r>
+        <w:rPr>
+          <w:rFonts w:ascii="Segoe UI" w:eastAsia="Calibri" w:hAnsi="Segoe UI" w:cs="Segoe UI"/>
+          <w:color w:val="auto"/>
+          <w:sz w:val="24"/>
+          <w:szCs w:val="24"/>
+          <w:shd w:val="clear" w:color="auto" w:fill="FFFFFF"/>
+        </w:rPr>
+        <w:t>d’</w:t>
+      </w:r>
+      <w:r>
+        <w:rPr>
+          <w:rFonts w:ascii="Segoe UI" w:eastAsia="SimSun" w:hAnsi="Segoe UI" w:cs="Segoe UI"/>
+          <w:color w:val="auto"/>
+          <w:sz w:val="24"/>
+          <w:szCs w:val="24"/>
+          <w:shd w:val="clear" w:color="auto" w:fill="FFFFFF"/>
+        </w:rPr>
+        <w:t xml:space="preserve">intérêts, afin de </w:t>
+      </w:r>
+      <w:r>
+        <w:rPr>
+          <w:rFonts w:ascii="Segoe UI" w:hAnsi="Segoe UI" w:cs="Segoe UI"/>
+          <w:color w:val="auto"/>
+          <w:sz w:val="24"/>
+          <w:szCs w:val="24"/>
+        </w:rPr>
+        <w:t>développer leurs compétences et connaissances.</w:t>
+      </w:r>
+    </w:p>
+    <w:p>
+      <w:pPr>
+        <w:pStyle w:val="WPSOffice1"/>
+        <w:tabs>
+          <w:tab w:val="right" w:leader="dot" w:pos="9072"/>
+        </w:tabs>
+        <w:rPr>
+          <w:rFonts w:ascii="Segoe UI" w:hAnsi="Segoe UI" w:cs="Segoe UI"/>
+          <w:b/>
+          <w:bCs/>
+          <w:sz w:val="40"/>
+          <w:szCs w:val="40"/>
+          <w:lang w:val="en-US"/>
+        </w:rPr>
+      </w:pPr>
+    </w:p>
+    <w:p>
+      <w:pPr>
+        <w:pStyle w:val="WPSOffice1"/>
+        <w:tabs>
+          <w:tab w:val="right" w:leader="dot" w:pos="9072"/>
+        </w:tabs>
+        <w:rPr>
+          <w:rFonts w:ascii="Segoe UI" w:hAnsi="Segoe UI" w:cs="Segoe UI"/>
+          <w:b/>
+          <w:bCs/>
+          <w:sz w:val="40"/>
+          <w:szCs w:val="40"/>
+          <w:lang w:val="en-US"/>
+        </w:rPr>
+      </w:pPr>
+      <w:r>
+        <w:rPr>
+          <w:rFonts w:ascii="Segoe UI" w:hAnsi="Segoe UI" w:cs="Segoe UI"/>
+          <w:b/>
+          <w:bCs/>
+          <w:sz w:val="40"/>
+          <w:szCs w:val="40"/>
+          <w:lang w:val="en-US"/>
+        </w:rPr>
+        <w:t>4</w:t>
+      </w:r>
+      <w:r>
+        <w:rPr>
+          <w:rFonts w:ascii="Segoe UI" w:hAnsi="Segoe UI" w:cs="Segoe UI"/>
+          <w:b/>
+          <w:bCs/>
+          <w:sz w:val="40"/>
+          <w:szCs w:val="40"/>
+          <w:lang w:val="en-US"/>
+        </w:rPr>
+        <w:t xml:space="preserve">- </w:t>
+      </w:r>
+      <w:r>
+        <w:rPr>
+          <w:rFonts w:ascii="Segoe UI" w:hAnsi="Segoe UI" w:cs="Segoe UI"/>
+          <w:b/>
+          <w:bCs/>
+          <w:sz w:val="40"/>
+          <w:szCs w:val="40"/>
+          <w:lang w:val="en-US"/>
+        </w:rPr>
+        <w:t>Conduite du projet</w:t>
+      </w:r>
+    </w:p>
+    <w:p>
+      <w:pPr>
+        <w:spacing w:before="0" w:after="0" w:line="240" w:lineRule="auto"/>
+        <w:rPr>
+          <w:rFonts w:ascii="Segoe UI" w:eastAsia="SimSun" w:hAnsi="Segoe UI" w:cs="Segoe UI"/>
+          <w:b/>
+          <w:bCs/>
+          <w:color w:val="auto"/>
+          <w:sz w:val="40"/>
+          <w:szCs w:val="40"/>
+          <w:lang w:val="en-US" w:eastAsia="fr-FR"/>
+        </w:rPr>
+      </w:pPr>
+      <w:r>
+        <w:rPr>
+          <w:rFonts w:ascii="Segoe UI" w:hAnsi="Segoe UI" w:cs="Segoe UI"/>
+          <w:b/>
+          <w:bCs/>
+          <w:sz w:val="40"/>
+          <w:szCs w:val="40"/>
+          <w:lang w:val="en-US"/>
+        </w:rPr>
+        <w:br w:type="page"/>
+      </w:r>
+    </w:p>
+    <w:p>
+      <w:pPr>
+        <w:pStyle w:val="WPSOffice1"/>
+        <w:tabs>
+          <w:tab w:val="right" w:leader="dot" w:pos="9072"/>
+        </w:tabs>
+        <w:rPr>
+          <w:rFonts w:ascii="Segoe UI" w:hAnsi="Segoe UI" w:cs="Segoe UI"/>
+          <w:b/>
+          <w:bCs/>
+          <w:sz w:val="40"/>
+          <w:szCs w:val="40"/>
+          <w:lang w:val="en-US"/>
+        </w:rPr>
+      </w:pPr>
     </w:p>
     <w:sectPr>
       <w:footerReference w:type="default" r:id="rId11"/>
@@ -1832,14 +1862,8 @@
     <w:p>
       <w:pPr>
         <w:spacing w:line="240" w:lineRule="auto"/>
-        <w:rPr>
-          <w:color w:val="595959" w:themeColor="text1" w:themeTint="A6"/>
-        </w:rPr>
-      </w:pPr>
-      <w:r>
-        <w:rPr>
-          <w:color w:val="595959" w:themeColor="text1" w:themeTint="A6"/>
-        </w:rPr>
+      </w:pPr>
+      <w:r>
         <w:separator/>
       </w:r>
     </w:p>
@@ -1848,14 +1872,8 @@
     <w:p>
       <w:pPr>
         <w:spacing w:line="240" w:lineRule="auto"/>
-        <w:rPr>
-          <w:color w:val="595959" w:themeColor="text1" w:themeTint="A6"/>
-        </w:rPr>
-      </w:pPr>
-      <w:r>
-        <w:rPr>
-          <w:color w:val="595959" w:themeColor="text1" w:themeTint="A6"/>
-        </w:rPr>
+      </w:pPr>
+      <w:r>
         <w:continuationSeparator/>
       </w:r>
     </w:p>
@@ -1868,48 +1886,39 @@
   <w:p>
     <w:pPr>
       <w:pStyle w:val="Pieddepage"/>
-      <w:rPr>
-        <w:color w:val="595959" w:themeColor="text1" w:themeTint="A6"/>
-      </w:rPr>
     </w:pPr>
     <w:r>
       <w:rPr>
-        <w:color w:val="595959" w:themeColor="text1" w:themeTint="A6"/>
         <w:lang w:bidi="fr-FR"/>
       </w:rPr>
       <w:t>Page </w:t>
     </w:r>
     <w:r>
       <w:rPr>
-        <w:color w:val="595959" w:themeColor="text1" w:themeTint="A6"/>
         <w:lang w:bidi="fr-FR"/>
       </w:rPr>
       <w:fldChar w:fldCharType="begin"/>
     </w:r>
     <w:r>
       <w:rPr>
-        <w:color w:val="595959" w:themeColor="text1" w:themeTint="A6"/>
         <w:lang w:bidi="fr-FR"/>
       </w:rPr>
       <w:instrText xml:space="preserve"> PAGE  \* Arabic  \* MERGEFORMAT </w:instrText>
     </w:r>
     <w:r>
       <w:rPr>
-        <w:color w:val="595959" w:themeColor="text1" w:themeTint="A6"/>
         <w:lang w:bidi="fr-FR"/>
       </w:rPr>
       <w:fldChar w:fldCharType="separate"/>
     </w:r>
     <w:r>
       <w:rPr>
-        <w:color w:val="595959" w:themeColor="text1" w:themeTint="A6"/>
         <w:lang w:bidi="fr-FR"/>
       </w:rPr>
       <w:t>1</w:t>
     </w:r>
     <w:r>
       <w:rPr>
-        <w:color w:val="595959" w:themeColor="text1" w:themeTint="A6"/>
         <w:lang w:bidi="fr-FR"/>
       </w:rPr>
       <w:fldChar w:fldCharType="end"/>
@@ -1924,14 +1933,8 @@
     <w:p>
       <w:pPr>
         <w:spacing w:before="0" w:after="0" w:line="240" w:lineRule="auto"/>
-        <w:rPr>
-          <w:color w:val="595959" w:themeColor="text1" w:themeTint="A6"/>
-        </w:rPr>
-      </w:pPr>
-      <w:r>
-        <w:rPr>
-          <w:color w:val="595959" w:themeColor="text1" w:themeTint="A6"/>
-        </w:rPr>
+      </w:pPr>
+      <w:r>
         <w:separator/>
       </w:r>
     </w:p>
@@ -1940,14 +1943,8 @@
     <w:p>
       <w:pPr>
         <w:spacing w:before="0" w:after="0" w:line="240" w:lineRule="auto"/>
-        <w:rPr>
-          <w:color w:val="595959" w:themeColor="text1" w:themeTint="A6"/>
-        </w:rPr>
-      </w:pPr>
-      <w:r>
-        <w:rPr>
-          <w:color w:val="595959" w:themeColor="text1" w:themeTint="A6"/>
-        </w:rPr>
+      </w:pPr>
+      <w:r>
         <w:continuationSeparator/>
       </w:r>
     </w:p>
@@ -1995,6 +1992,95 @@
     </w:lvl>
   </w:abstractNum>
   <w:abstractNum w:abstractNumId="2" w15:restartNumberingAfterBreak="0">
+    <w:nsid w:val="0BCD7A4C"/>
+    <w:multiLevelType w:val="hybridMultilevel"/>
+    <w:tmpl w:val="8A28B6AA"/>
+    <w:lvl w:ilvl="0" w:tplc="525E62E6">
+      <w:start w:val="1"/>
+      <w:numFmt w:val="decimal"/>
+      <w:lvlText w:val="%1-"/>
+      <w:lvlJc w:val="left"/>
+      <w:pPr>
+        <w:ind w:left="1080" w:hanging="720"/>
+      </w:pPr>
+      <w:rPr>
+        <w:rFonts w:hint="default"/>
+      </w:rPr>
+    </w:lvl>
+    <w:lvl w:ilvl="1" w:tplc="040C0019" w:tentative="1">
+      <w:start w:val="1"/>
+      <w:numFmt w:val="lowerLetter"/>
+      <w:lvlText w:val="%2."/>
+      <w:lvlJc w:val="left"/>
+      <w:pPr>
+        <w:ind w:left="1440" w:hanging="360"/>
+      </w:pPr>
+    </w:lvl>
+    <w:lvl w:ilvl="2" w:tplc="040C001B" w:tentative="1">
+      <w:start w:val="1"/>
+      <w:numFmt w:val="lowerRoman"/>
+      <w:lvlText w:val="%3."/>
+      <w:lvlJc w:val="right"/>
+      <w:pPr>
+        <w:ind w:left="2160" w:hanging="180"/>
+      </w:pPr>
+    </w:lvl>
+    <w:lvl w:ilvl="3" w:tplc="040C000F" w:tentative="1">
+      <w:start w:val="1"/>
+      <w:numFmt w:val="decimal"/>
+      <w:lvlText w:val="%4."/>
+      <w:lvlJc w:val="left"/>
+      <w:pPr>
+        <w:ind w:left="2880" w:hanging="360"/>
+      </w:pPr>
+    </w:lvl>
+    <w:lvl w:ilvl="4" w:tplc="040C0019" w:tentative="1">
+      <w:start w:val="1"/>
+      <w:numFmt w:val="lowerLetter"/>
+      <w:lvlText w:val="%5."/>
+      <w:lvlJc w:val="left"/>
+      <w:pPr>
+        <w:ind w:left="3600" w:hanging="360"/>
+      </w:pPr>
+    </w:lvl>
+    <w:lvl w:ilvl="5" w:tplc="040C001B" w:tentative="1">
+      <w:start w:val="1"/>
+      <w:numFmt w:val="lowerRoman"/>
+      <w:lvlText w:val="%6."/>
+      <w:lvlJc w:val="right"/>
+      <w:pPr>
+        <w:ind w:left="4320" w:hanging="180"/>
+      </w:pPr>
+    </w:lvl>
+    <w:lvl w:ilvl="6" w:tplc="040C000F" w:tentative="1">
+      <w:start w:val="1"/>
+      <w:numFmt w:val="decimal"/>
+      <w:lvlText w:val="%7."/>
+      <w:lvlJc w:val="left"/>
+      <w:pPr>
+        <w:ind w:left="5040" w:hanging="360"/>
+      </w:pPr>
+    </w:lvl>
+    <w:lvl w:ilvl="7" w:tplc="040C0019" w:tentative="1">
+      <w:start w:val="1"/>
+      <w:numFmt w:val="lowerLetter"/>
+      <w:lvlText w:val="%8."/>
+      <w:lvlJc w:val="left"/>
+      <w:pPr>
+        <w:ind w:left="5760" w:hanging="360"/>
+      </w:pPr>
+    </w:lvl>
+    <w:lvl w:ilvl="8" w:tplc="040C001B" w:tentative="1">
+      <w:start w:val="1"/>
+      <w:numFmt w:val="lowerRoman"/>
+      <w:lvlText w:val="%9."/>
+      <w:lvlJc w:val="right"/>
+      <w:pPr>
+        <w:ind w:left="6480" w:hanging="180"/>
+      </w:pPr>
+    </w:lvl>
+  </w:abstractNum>
+  <w:abstractNum w:abstractNumId="3" w15:restartNumberingAfterBreak="0">
     <w:nsid w:val="20BD2E59"/>
     <w:multiLevelType w:val="hybridMultilevel"/>
     <w:tmpl w:val="7938D99E"/>
@@ -2085,7 +2171,187 @@
       </w:pPr>
     </w:lvl>
   </w:abstractNum>
-  <w:abstractNum w:abstractNumId="3" w15:restartNumberingAfterBreak="0">
+  <w:abstractNum w:abstractNumId="4" w15:restartNumberingAfterBreak="0">
+    <w:nsid w:val="2809253D"/>
+    <w:multiLevelType w:val="hybridMultilevel"/>
+    <w:tmpl w:val="219A7F34"/>
+    <w:lvl w:ilvl="0" w:tplc="52D6702E">
+      <w:start w:val="1"/>
+      <w:numFmt w:val="decimal"/>
+      <w:lvlText w:val="%1-"/>
+      <w:lvlJc w:val="left"/>
+      <w:pPr>
+        <w:ind w:left="2004" w:hanging="1080"/>
+      </w:pPr>
+      <w:rPr>
+        <w:rFonts w:hint="default"/>
+        <w:sz w:val="28"/>
+        <w:szCs w:val="28"/>
+      </w:rPr>
+    </w:lvl>
+    <w:lvl w:ilvl="1" w:tplc="040C0019" w:tentative="1">
+      <w:start w:val="1"/>
+      <w:numFmt w:val="lowerLetter"/>
+      <w:lvlText w:val="%2."/>
+      <w:lvlJc w:val="left"/>
+      <w:pPr>
+        <w:ind w:left="2004" w:hanging="360"/>
+      </w:pPr>
+    </w:lvl>
+    <w:lvl w:ilvl="2" w:tplc="040C001B" w:tentative="1">
+      <w:start w:val="1"/>
+      <w:numFmt w:val="lowerRoman"/>
+      <w:lvlText w:val="%3."/>
+      <w:lvlJc w:val="right"/>
+      <w:pPr>
+        <w:ind w:left="2724" w:hanging="180"/>
+      </w:pPr>
+    </w:lvl>
+    <w:lvl w:ilvl="3" w:tplc="040C000F" w:tentative="1">
+      <w:start w:val="1"/>
+      <w:numFmt w:val="decimal"/>
+      <w:lvlText w:val="%4."/>
+      <w:lvlJc w:val="left"/>
+      <w:pPr>
+        <w:ind w:left="3444" w:hanging="360"/>
+      </w:pPr>
+    </w:lvl>
+    <w:lvl w:ilvl="4" w:tplc="040C0019" w:tentative="1">
+      <w:start w:val="1"/>
+      <w:numFmt w:val="lowerLetter"/>
+      <w:lvlText w:val="%5."/>
+      <w:lvlJc w:val="left"/>
+      <w:pPr>
+        <w:ind w:left="4164" w:hanging="360"/>
+      </w:pPr>
+    </w:lvl>
+    <w:lvl w:ilvl="5" w:tplc="040C001B" w:tentative="1">
+      <w:start w:val="1"/>
+      <w:numFmt w:val="lowerRoman"/>
+      <w:lvlText w:val="%6."/>
+      <w:lvlJc w:val="right"/>
+      <w:pPr>
+        <w:ind w:left="4884" w:hanging="180"/>
+      </w:pPr>
+    </w:lvl>
+    <w:lvl w:ilvl="6" w:tplc="040C000F" w:tentative="1">
+      <w:start w:val="1"/>
+      <w:numFmt w:val="decimal"/>
+      <w:lvlText w:val="%7."/>
+      <w:lvlJc w:val="left"/>
+      <w:pPr>
+        <w:ind w:left="5604" w:hanging="360"/>
+      </w:pPr>
+    </w:lvl>
+    <w:lvl w:ilvl="7" w:tplc="040C0019" w:tentative="1">
+      <w:start w:val="1"/>
+      <w:numFmt w:val="lowerLetter"/>
+      <w:lvlText w:val="%8."/>
+      <w:lvlJc w:val="left"/>
+      <w:pPr>
+        <w:ind w:left="6324" w:hanging="360"/>
+      </w:pPr>
+    </w:lvl>
+    <w:lvl w:ilvl="8" w:tplc="040C001B" w:tentative="1">
+      <w:start w:val="1"/>
+      <w:numFmt w:val="lowerRoman"/>
+      <w:lvlText w:val="%9."/>
+      <w:lvlJc w:val="right"/>
+      <w:pPr>
+        <w:ind w:left="7044" w:hanging="180"/>
+      </w:pPr>
+    </w:lvl>
+  </w:abstractNum>
+  <w:abstractNum w:abstractNumId="5" w15:restartNumberingAfterBreak="0">
+    <w:nsid w:val="30FD14D3"/>
+    <w:multiLevelType w:val="hybridMultilevel"/>
+    <w:tmpl w:val="F12E1B14"/>
+    <w:lvl w:ilvl="0" w:tplc="AFA869E4">
+      <w:start w:val="1"/>
+      <w:numFmt w:val="decimal"/>
+      <w:lvlText w:val="%1-"/>
+      <w:lvlJc w:val="left"/>
+      <w:pPr>
+        <w:ind w:left="720" w:hanging="360"/>
+      </w:pPr>
+      <w:rPr>
+        <w:rFonts w:hint="default"/>
+      </w:rPr>
+    </w:lvl>
+    <w:lvl w:ilvl="1" w:tplc="040C0019" w:tentative="1">
+      <w:start w:val="1"/>
+      <w:numFmt w:val="lowerLetter"/>
+      <w:lvlText w:val="%2."/>
+      <w:lvlJc w:val="left"/>
+      <w:pPr>
+        <w:ind w:left="1440" w:hanging="360"/>
+      </w:pPr>
+    </w:lvl>
+    <w:lvl w:ilvl="2" w:tplc="040C001B" w:tentative="1">
+      <w:start w:val="1"/>
+      <w:numFmt w:val="lowerRoman"/>
+      <w:lvlText w:val="%3."/>
+      <w:lvlJc w:val="right"/>
+      <w:pPr>
+        <w:ind w:left="2160" w:hanging="180"/>
+      </w:pPr>
+    </w:lvl>
+    <w:lvl w:ilvl="3" w:tplc="040C000F" w:tentative="1">
+      <w:start w:val="1"/>
+      <w:numFmt w:val="decimal"/>
+      <w:lvlText w:val="%4."/>
+      <w:lvlJc w:val="left"/>
+      <w:pPr>
+        <w:ind w:left="2880" w:hanging="360"/>
+      </w:pPr>
+    </w:lvl>
+    <w:lvl w:ilvl="4" w:tplc="040C0019" w:tentative="1">
+      <w:start w:val="1"/>
+      <w:numFmt w:val="lowerLetter"/>
+      <w:lvlText w:val="%5."/>
+      <w:lvlJc w:val="left"/>
+      <w:pPr>
+        <w:ind w:left="3600" w:hanging="360"/>
+      </w:pPr>
+    </w:lvl>
+    <w:lvl w:ilvl="5" w:tplc="040C001B" w:tentative="1">
+      <w:start w:val="1"/>
+      <w:numFmt w:val="lowerRoman"/>
+      <w:lvlText w:val="%6."/>
+      <w:lvlJc w:val="right"/>
+      <w:pPr>
+        <w:ind w:left="4320" w:hanging="180"/>
+      </w:pPr>
+    </w:lvl>
+    <w:lvl w:ilvl="6" w:tplc="040C000F" w:tentative="1">
+      <w:start w:val="1"/>
+      <w:numFmt w:val="decimal"/>
+      <w:lvlText w:val="%7."/>
+      <w:lvlJc w:val="left"/>
+      <w:pPr>
+        <w:ind w:left="5040" w:hanging="360"/>
+      </w:pPr>
+    </w:lvl>
+    <w:lvl w:ilvl="7" w:tplc="040C0019" w:tentative="1">
+      <w:start w:val="1"/>
+      <w:numFmt w:val="lowerLetter"/>
+      <w:lvlText w:val="%8."/>
+      <w:lvlJc w:val="left"/>
+      <w:pPr>
+        <w:ind w:left="5760" w:hanging="360"/>
+      </w:pPr>
+    </w:lvl>
+    <w:lvl w:ilvl="8" w:tplc="040C001B" w:tentative="1">
+      <w:start w:val="1"/>
+      <w:numFmt w:val="lowerRoman"/>
+      <w:lvlText w:val="%9."/>
+      <w:lvlJc w:val="right"/>
+      <w:pPr>
+        <w:ind w:left="6480" w:hanging="180"/>
+      </w:pPr>
+    </w:lvl>
+  </w:abstractNum>
+  <w:abstractNum w:abstractNumId="6" w15:restartNumberingAfterBreak="0">
     <w:nsid w:val="3B2C484C"/>
     <w:multiLevelType w:val="hybridMultilevel"/>
     <w:tmpl w:val="951616CE"/>
@@ -2174,7 +2440,96 @@
       </w:pPr>
     </w:lvl>
   </w:abstractNum>
-  <w:abstractNum w:abstractNumId="4" w15:restartNumberingAfterBreak="0">
+  <w:abstractNum w:abstractNumId="7" w15:restartNumberingAfterBreak="0">
+    <w:nsid w:val="3F0C75E8"/>
+    <w:multiLevelType w:val="hybridMultilevel"/>
+    <w:tmpl w:val="B9708D9C"/>
+    <w:lvl w:ilvl="0" w:tplc="707EF2A8">
+      <w:start w:val="1"/>
+      <w:numFmt w:val="decimal"/>
+      <w:lvlText w:val="%1-"/>
+      <w:lvlJc w:val="left"/>
+      <w:pPr>
+        <w:ind w:left="720" w:hanging="720"/>
+      </w:pPr>
+      <w:rPr>
+        <w:rFonts w:hint="default"/>
+      </w:rPr>
+    </w:lvl>
+    <w:lvl w:ilvl="1" w:tplc="040C0019" w:tentative="1">
+      <w:start w:val="1"/>
+      <w:numFmt w:val="lowerLetter"/>
+      <w:lvlText w:val="%2."/>
+      <w:lvlJc w:val="left"/>
+      <w:pPr>
+        <w:ind w:left="1080" w:hanging="360"/>
+      </w:pPr>
+    </w:lvl>
+    <w:lvl w:ilvl="2" w:tplc="040C001B" w:tentative="1">
+      <w:start w:val="1"/>
+      <w:numFmt w:val="lowerRoman"/>
+      <w:lvlText w:val="%3."/>
+      <w:lvlJc w:val="right"/>
+      <w:pPr>
+        <w:ind w:left="1800" w:hanging="180"/>
+      </w:pPr>
+    </w:lvl>
+    <w:lvl w:ilvl="3" w:tplc="040C000F" w:tentative="1">
+      <w:start w:val="1"/>
+      <w:numFmt w:val="decimal"/>
+      <w:lvlText w:val="%4."/>
+      <w:lvlJc w:val="left"/>
+      <w:pPr>
+        <w:ind w:left="2520" w:hanging="360"/>
+      </w:pPr>
+    </w:lvl>
+    <w:lvl w:ilvl="4" w:tplc="040C0019" w:tentative="1">
+      <w:start w:val="1"/>
+      <w:numFmt w:val="lowerLetter"/>
+      <w:lvlText w:val="%5."/>
+      <w:lvlJc w:val="left"/>
+      <w:pPr>
+        <w:ind w:left="3240" w:hanging="360"/>
+      </w:pPr>
+    </w:lvl>
+    <w:lvl w:ilvl="5" w:tplc="040C001B" w:tentative="1">
+      <w:start w:val="1"/>
+      <w:numFmt w:val="lowerRoman"/>
+      <w:lvlText w:val="%6."/>
+      <w:lvlJc w:val="right"/>
+      <w:pPr>
+        <w:ind w:left="3960" w:hanging="180"/>
+      </w:pPr>
+    </w:lvl>
+    <w:lvl w:ilvl="6" w:tplc="040C000F" w:tentative="1">
+      <w:start w:val="1"/>
+      <w:numFmt w:val="decimal"/>
+      <w:lvlText w:val="%7."/>
+      <w:lvlJc w:val="left"/>
+      <w:pPr>
+        <w:ind w:left="4680" w:hanging="360"/>
+      </w:pPr>
+    </w:lvl>
+    <w:lvl w:ilvl="7" w:tplc="040C0019" w:tentative="1">
+      <w:start w:val="1"/>
+      <w:numFmt w:val="lowerLetter"/>
+      <w:lvlText w:val="%8."/>
+      <w:lvlJc w:val="left"/>
+      <w:pPr>
+        <w:ind w:left="5400" w:hanging="360"/>
+      </w:pPr>
+    </w:lvl>
+    <w:lvl w:ilvl="8" w:tplc="040C001B" w:tentative="1">
+      <w:start w:val="1"/>
+      <w:numFmt w:val="lowerRoman"/>
+      <w:lvlText w:val="%9."/>
+      <w:lvlJc w:val="right"/>
+      <w:pPr>
+        <w:ind w:left="6120" w:hanging="180"/>
+      </w:pPr>
+    </w:lvl>
+  </w:abstractNum>
+  <w:abstractNum w:abstractNumId="8" w15:restartNumberingAfterBreak="0">
     <w:nsid w:val="5A8264D7"/>
     <w:multiLevelType w:val="hybridMultilevel"/>
     <w:tmpl w:val="2BE67B62"/>
@@ -2263,6 +2618,119 @@
       <w:pPr>
         <w:ind w:left="6480" w:hanging="180"/>
       </w:pPr>
+    </w:lvl>
+  </w:abstractNum>
+  <w:abstractNum w:abstractNumId="9" w15:restartNumberingAfterBreak="0">
+    <w:nsid w:val="7B594F2A"/>
+    <w:multiLevelType w:val="hybridMultilevel"/>
+    <w:tmpl w:val="9FDC4826"/>
+    <w:lvl w:ilvl="0" w:tplc="040C0001">
+      <w:start w:val="1"/>
+      <w:numFmt w:val="bullet"/>
+      <w:lvlText w:val=""/>
+      <w:lvlJc w:val="left"/>
+      <w:pPr>
+        <w:ind w:left="720" w:hanging="360"/>
+      </w:pPr>
+      <w:rPr>
+        <w:rFonts w:ascii="Symbol" w:hAnsi="Symbol" w:hint="default"/>
+      </w:rPr>
+    </w:lvl>
+    <w:lvl w:ilvl="1" w:tplc="040C0003" w:tentative="1">
+      <w:start w:val="1"/>
+      <w:numFmt w:val="bullet"/>
+      <w:lvlText w:val="o"/>
+      <w:lvlJc w:val="left"/>
+      <w:pPr>
+        <w:ind w:left="1440" w:hanging="360"/>
+      </w:pPr>
+      <w:rPr>
+        <w:rFonts w:ascii="Courier New" w:hAnsi="Courier New" w:cs="Courier New" w:hint="default"/>
+      </w:rPr>
+    </w:lvl>
+    <w:lvl w:ilvl="2" w:tplc="040C0005" w:tentative="1">
+      <w:start w:val="1"/>
+      <w:numFmt w:val="bullet"/>
+      <w:lvlText w:val=""/>
+      <w:lvlJc w:val="left"/>
+      <w:pPr>
+        <w:ind w:left="2160" w:hanging="360"/>
+      </w:pPr>
+      <w:rPr>
+        <w:rFonts w:ascii="Wingdings" w:hAnsi="Wingdings" w:hint="default"/>
+      </w:rPr>
+    </w:lvl>
+    <w:lvl w:ilvl="3" w:tplc="040C0001" w:tentative="1">
+      <w:start w:val="1"/>
+      <w:numFmt w:val="bullet"/>
+      <w:lvlText w:val=""/>
+      <w:lvlJc w:val="left"/>
+      <w:pPr>
+        <w:ind w:left="2880" w:hanging="360"/>
+      </w:pPr>
+      <w:rPr>
+        <w:rFonts w:ascii="Symbol" w:hAnsi="Symbol" w:hint="default"/>
+      </w:rPr>
+    </w:lvl>
+    <w:lvl w:ilvl="4" w:tplc="040C0003" w:tentative="1">
+      <w:start w:val="1"/>
+      <w:numFmt w:val="bullet"/>
+      <w:lvlText w:val="o"/>
+      <w:lvlJc w:val="left"/>
+      <w:pPr>
+        <w:ind w:left="3600" w:hanging="360"/>
+      </w:pPr>
+      <w:rPr>
+        <w:rFonts w:ascii="Courier New" w:hAnsi="Courier New" w:cs="Courier New" w:hint="default"/>
+      </w:rPr>
+    </w:lvl>
+    <w:lvl w:ilvl="5" w:tplc="040C0005" w:tentative="1">
+      <w:start w:val="1"/>
+      <w:numFmt w:val="bullet"/>
+      <w:lvlText w:val=""/>
+      <w:lvlJc w:val="left"/>
+      <w:pPr>
+        <w:ind w:left="4320" w:hanging="360"/>
+      </w:pPr>
+      <w:rPr>
+        <w:rFonts w:ascii="Wingdings" w:hAnsi="Wingdings" w:hint="default"/>
+      </w:rPr>
+    </w:lvl>
+    <w:lvl w:ilvl="6" w:tplc="040C0001" w:tentative="1">
+      <w:start w:val="1"/>
+      <w:numFmt w:val="bullet"/>
+      <w:lvlText w:val=""/>
+      <w:lvlJc w:val="left"/>
+      <w:pPr>
+        <w:ind w:left="5040" w:hanging="360"/>
+      </w:pPr>
+      <w:rPr>
+        <w:rFonts w:ascii="Symbol" w:hAnsi="Symbol" w:hint="default"/>
+      </w:rPr>
+    </w:lvl>
+    <w:lvl w:ilvl="7" w:tplc="040C0003" w:tentative="1">
+      <w:start w:val="1"/>
+      <w:numFmt w:val="bullet"/>
+      <w:lvlText w:val="o"/>
+      <w:lvlJc w:val="left"/>
+      <w:pPr>
+        <w:ind w:left="5760" w:hanging="360"/>
+      </w:pPr>
+      <w:rPr>
+        <w:rFonts w:ascii="Courier New" w:hAnsi="Courier New" w:cs="Courier New" w:hint="default"/>
+      </w:rPr>
+    </w:lvl>
+    <w:lvl w:ilvl="8" w:tplc="040C0005" w:tentative="1">
+      <w:start w:val="1"/>
+      <w:numFmt w:val="bullet"/>
+      <w:lvlText w:val=""/>
+      <w:lvlJc w:val="left"/>
+      <w:pPr>
+        <w:ind w:left="6480" w:hanging="360"/>
+      </w:pPr>
+      <w:rPr>
+        <w:rFonts w:ascii="Wingdings" w:hAnsi="Wingdings" w:hint="default"/>
+      </w:rPr>
     </w:lvl>
   </w:abstractNum>
   <w:num w:numId="1">
@@ -2272,13 +2740,28 @@
     <w:abstractNumId w:val="1"/>
   </w:num>
   <w:num w:numId="3">
+    <w:abstractNumId w:val="8"/>
+  </w:num>
+  <w:num w:numId="4">
+    <w:abstractNumId w:val="3"/>
+  </w:num>
+  <w:num w:numId="5">
+    <w:abstractNumId w:val="6"/>
+  </w:num>
+  <w:num w:numId="6">
     <w:abstractNumId w:val="4"/>
   </w:num>
-  <w:num w:numId="4">
+  <w:num w:numId="7">
+    <w:abstractNumId w:val="5"/>
+  </w:num>
+  <w:num w:numId="8">
+    <w:abstractNumId w:val="7"/>
+  </w:num>
+  <w:num w:numId="9">
     <w:abstractNumId w:val="2"/>
   </w:num>
-  <w:num w:numId="5">
-    <w:abstractNumId w:val="3"/>
+  <w:num w:numId="10">
+    <w:abstractNumId w:val="9"/>
   </w:num>
 </w:numbering>
 </file>
@@ -2698,7 +3181,7 @@
     </w:pPr>
     <w:rPr>
       <w:rFonts w:asciiTheme="majorHAnsi" w:eastAsiaTheme="majorEastAsia" w:hAnsiTheme="majorHAnsi" w:cstheme="majorBidi"/>
-      <w:color w:val="007789" w:themeColor="accent1" w:themeShade="BF"/>
+      <w:color w:val="00A0B8" w:themeColor="accent1"/>
       <w:sz w:val="32"/>
       <w14:textFill>
         <w14:solidFill>
@@ -2729,7 +3212,7 @@
     <w:rPr>
       <w:rFonts w:asciiTheme="majorHAnsi" w:eastAsiaTheme="majorEastAsia" w:hAnsiTheme="majorHAnsi" w:cstheme="majorBidi"/>
       <w:caps/>
-      <w:color w:val="007789" w:themeColor="accent1" w:themeShade="BF"/>
+      <w:color w:val="00A0B8" w:themeColor="accent1"/>
       <w:sz w:val="24"/>
       <w14:textFill>
         <w14:solidFill>
@@ -2759,7 +3242,7 @@
     </w:pPr>
     <w:rPr>
       <w:rFonts w:asciiTheme="majorHAnsi" w:eastAsiaTheme="majorEastAsia" w:hAnsiTheme="majorHAnsi" w:cstheme="majorBidi"/>
-      <w:color w:val="00505C" w:themeColor="accent1" w:themeShade="80"/>
+      <w:color w:val="00A0B8" w:themeColor="accent1"/>
       <w:sz w:val="24"/>
       <w:szCs w:val="24"/>
       <w14:textFill>
@@ -2790,7 +3273,6 @@
       <w:rFonts w:ascii="Arial" w:eastAsia="SimHei" w:hAnsi="Arial"/>
       <w:b/>
       <w:bCs/>
-      <w:color w:val="595959" w:themeColor="text1" w:themeTint="A6"/>
       <w:sz w:val="28"/>
       <w:szCs w:val="28"/>
     </w:rPr>
@@ -2812,7 +3294,7 @@
     </w:pPr>
     <w:rPr>
       <w:rFonts w:asciiTheme="majorHAnsi" w:eastAsiaTheme="majorEastAsia" w:hAnsiTheme="majorHAnsi" w:cstheme="majorBidi"/>
-      <w:color w:val="00505C" w:themeColor="accent1" w:themeShade="80"/>
+      <w:color w:val="00A0B8" w:themeColor="accent1"/>
       <w14:textFill>
         <w14:solidFill>
           <w14:schemeClr w14:val="accent1">
@@ -2843,7 +3325,7 @@
       <w:rFonts w:asciiTheme="majorHAnsi" w:eastAsiaTheme="majorEastAsia" w:hAnsiTheme="majorHAnsi" w:cstheme="majorBidi"/>
       <w:i/>
       <w:iCs/>
-      <w:color w:val="00505C" w:themeColor="accent1" w:themeShade="80"/>
+      <w:color w:val="00A0B8" w:themeColor="accent1"/>
       <w14:textFill>
         <w14:solidFill>
           <w14:schemeClr w14:val="accent1">
@@ -3020,7 +3502,6 @@
     </w:pPr>
     <w:rPr>
       <w:rFonts w:ascii="Segoe UI" w:hAnsi="Segoe UI" w:cs="Segoe UI"/>
-      <w:color w:val="595959" w:themeColor="text1" w:themeTint="A6"/>
       <w:szCs w:val="16"/>
     </w:rPr>
   </w:style>
@@ -3039,7 +3520,6 @@
     <w:rPr>
       <w:rFonts w:asciiTheme="majorHAnsi" w:eastAsiaTheme="majorEastAsia" w:hAnsiTheme="majorHAnsi" w:cstheme="majorBidi"/>
       <w:caps/>
-      <w:color w:val="595959" w:themeColor="text1" w:themeTint="A6"/>
       <w:sz w:val="26"/>
     </w:rPr>
   </w:style>
@@ -3056,7 +3536,6 @@
     </w:pPr>
     <w:rPr>
       <w:rFonts w:ascii="Consolas" w:hAnsi="Consolas"/>
-      <w:color w:val="595959" w:themeColor="text1" w:themeTint="A6"/>
       <w:szCs w:val="20"/>
     </w:rPr>
   </w:style>
@@ -3072,7 +3551,6 @@
       <w:spacing w:before="0" w:after="0" w:line="240" w:lineRule="auto"/>
     </w:pPr>
     <w:rPr>
-      <w:color w:val="595959" w:themeColor="text1" w:themeTint="A6"/>
       <w:szCs w:val="20"/>
     </w:rPr>
   </w:style>
@@ -3087,7 +3565,6 @@
       <w:spacing w:before="0" w:after="0" w:line="240" w:lineRule="auto"/>
     </w:pPr>
     <w:rPr>
-      <w:color w:val="595959" w:themeColor="text1" w:themeTint="A6"/>
       <w:szCs w:val="20"/>
     </w:rPr>
   </w:style>
@@ -3102,7 +3579,6 @@
     <w:rPr>
       <w:b/>
       <w:bCs/>
-      <w:color w:val="595959" w:themeColor="text1" w:themeTint="A6"/>
     </w:rPr>
   </w:style>
   <w:style w:type="paragraph" w:styleId="Commentaire">
@@ -3116,7 +3592,6 @@
       <w:spacing w:line="240" w:lineRule="auto"/>
     </w:pPr>
     <w:rPr>
-      <w:color w:val="595959" w:themeColor="text1" w:themeTint="A6"/>
       <w:szCs w:val="20"/>
     </w:rPr>
   </w:style>
@@ -3139,7 +3614,7 @@
       <w:rFonts w:eastAsiaTheme="minorEastAsia"/>
       <w:i/>
       <w:iCs/>
-      <w:color w:val="007789" w:themeColor="accent1" w:themeShade="BF"/>
+      <w:color w:val="00A0B8" w:themeColor="accent1"/>
       <w14:textFill>
         <w14:solidFill>
           <w14:schemeClr w14:val="accent1">
@@ -3162,7 +3637,6 @@
     </w:pPr>
     <w:rPr>
       <w:rFonts w:asciiTheme="majorHAnsi" w:eastAsiaTheme="majorEastAsia" w:hAnsiTheme="majorHAnsi" w:cstheme="majorBidi"/>
-      <w:color w:val="595959" w:themeColor="text1" w:themeTint="A6"/>
       <w:szCs w:val="20"/>
     </w:rPr>
   </w:style>
@@ -3178,7 +3652,6 @@
       <w:spacing w:after="120"/>
     </w:pPr>
     <w:rPr>
-      <w:color w:val="595959" w:themeColor="text1" w:themeTint="A6"/>
       <w:szCs w:val="16"/>
     </w:rPr>
   </w:style>
@@ -3212,9 +3685,6 @@
       </w:numPr>
       <w:contextualSpacing/>
     </w:pPr>
-    <w:rPr>
-      <w:color w:val="595959" w:themeColor="text1" w:themeTint="A6"/>
-    </w:rPr>
   </w:style>
   <w:style w:type="paragraph" w:styleId="Retraitcorpsdetexte3">
     <w:name w:val="Body Text Indent 3"/>
@@ -3228,7 +3698,6 @@
       <w:ind w:left="360"/>
     </w:pPr>
     <w:rPr>
-      <w:color w:val="595959" w:themeColor="text1" w:themeTint="A6"/>
       <w:szCs w:val="16"/>
     </w:rPr>
   </w:style>
@@ -3244,7 +3713,6 @@
     </w:pPr>
     <w:rPr>
       <w:rFonts w:ascii="Segoe UI" w:hAnsi="Segoe UI" w:cs="Segoe UI"/>
-      <w:color w:val="595959" w:themeColor="text1" w:themeTint="A6"/>
       <w:szCs w:val="18"/>
     </w:rPr>
   </w:style>
@@ -3260,7 +3728,6 @@
     </w:pPr>
     <w:rPr>
       <w:rFonts w:ascii="Consolas" w:hAnsi="Consolas"/>
-      <w:color w:val="595959" w:themeColor="text1" w:themeTint="A6"/>
       <w:szCs w:val="21"/>
     </w:rPr>
   </w:style>
@@ -3291,7 +3758,6 @@
     </w:pPr>
     <w:rPr>
       <w:caps/>
-      <w:color w:val="595959" w:themeColor="text1" w:themeTint="A6"/>
     </w:rPr>
   </w:style>
   <w:style w:type="paragraph" w:styleId="En-tte">
@@ -3304,9 +3770,6 @@
     <w:pPr>
       <w:spacing w:before="0" w:after="0" w:line="240" w:lineRule="auto"/>
     </w:pPr>
-    <w:rPr>
-      <w:color w:val="595959" w:themeColor="text1" w:themeTint="A6"/>
-    </w:rPr>
   </w:style>
   <w:style w:type="paragraph" w:styleId="Textedemacro">
     <w:name w:val="macro"/>
@@ -3347,9 +3810,6 @@
         <w:numId w:val="2"/>
       </w:numPr>
     </w:pPr>
-    <w:rPr>
-      <w:color w:val="595959" w:themeColor="text1" w:themeTint="A6"/>
-    </w:rPr>
   </w:style>
   <w:style w:type="paragraph" w:styleId="Titre">
     <w:name w:val="Title"/>
@@ -3365,7 +3825,7 @@
     </w:pPr>
     <w:rPr>
       <w:rFonts w:asciiTheme="majorHAnsi" w:eastAsiaTheme="majorEastAsia" w:hAnsiTheme="majorHAnsi" w:cstheme="majorBidi"/>
-      <w:color w:val="007789" w:themeColor="accent1" w:themeShade="BF"/>
+      <w:color w:val="00A0B8" w:themeColor="accent1"/>
       <w:kern w:val="28"/>
       <w:sz w:val="60"/>
       <w14:textFill>
@@ -3385,9 +3845,6 @@
     <w:next w:val="Normal"/>
     <w:uiPriority w:val="39"/>
     <w:unhideWhenUsed/>
-    <w:rPr>
-      <w:color w:val="595959" w:themeColor="text1" w:themeTint="A6"/>
-    </w:rPr>
   </w:style>
   <w:style w:type="character" w:customStyle="1" w:styleId="Titre1Car">
     <w:name w:val="Titre 1 Car"/>
@@ -3423,9 +3880,6 @@
       <w:spacing w:before="0" w:after="0"/>
       <w:jc w:val="center"/>
     </w:pPr>
-    <w:rPr>
-      <w:color w:val="595959" w:themeColor="text1" w:themeTint="A6"/>
-    </w:rPr>
   </w:style>
   <w:style w:type="character" w:customStyle="1" w:styleId="TitreCar">
     <w:name w:val="Titre Car"/>
@@ -3471,9 +3925,6 @@
       <w:spacing w:before="0" w:after="0" w:line="240" w:lineRule="auto"/>
       <w:jc w:val="center"/>
     </w:pPr>
-    <w:rPr>
-      <w:color w:val="595959" w:themeColor="text1" w:themeTint="A6"/>
-    </w:rPr>
   </w:style>
   <w:style w:type="character" w:customStyle="1" w:styleId="En-tteCar">
     <w:name w:val="En-tête Car"/>
@@ -3564,7 +4015,7 @@
     <w:rPr>
       <w:i/>
       <w:iCs/>
-      <w:color w:val="007789" w:themeColor="accent1" w:themeShade="BF"/>
+      <w:color w:val="00A0B8" w:themeColor="accent1"/>
       <w14:textFill>
         <w14:solidFill>
           <w14:schemeClr w14:val="accent1">
@@ -3788,6 +4239,16 @@
       <w:szCs w:val="32"/>
       <w:lang w:eastAsia="fr-FR"/>
     </w:rPr>
+  </w:style>
+  <w:style w:type="paragraph" w:styleId="Paragraphedeliste">
+    <w:name w:val="List Paragraph"/>
+    <w:basedOn w:val="Normal"/>
+    <w:uiPriority w:val="99"/>
+    <w:rsid w:val="00E772DB"/>
+    <w:pPr>
+      <w:ind w:left="720"/>
+      <w:contextualSpacing/>
+    </w:pPr>
   </w:style>
 </w:styles>
 </file>
@@ -4078,6 +4539,10 @@
 </file>
 
 <file path=customXml/item1.xml><?xml version="1.0" encoding="utf-8"?>
+<b:Sources xmlns:b="http://schemas.openxmlformats.org/officeDocument/2006/bibliography" xmlns="http://schemas.openxmlformats.org/officeDocument/2006/bibliography" SelectedStyle="\APASixthEditionOfficeOnline.xsl" StyleName="APA" Version="6"/>
+</file>
+
+<file path=customXml/item2.xml><?xml version="1.0" encoding="utf-8"?>
 <s:customData xmlns="http://www.wps.cn/officeDocument/2013/wpsCustomData" xmlns:s="http://www.wps.cn/officeDocument/2013/wpsCustomData">
   <customSectProps>
     <customSectPr/>
@@ -4088,22 +4553,18 @@
 </s:customData>
 </file>
 
-<file path=customXml/item2.xml><?xml version="1.0" encoding="utf-8"?>
-<b:Sources xmlns:b="http://schemas.openxmlformats.org/officeDocument/2006/bibliography" xmlns="http://schemas.openxmlformats.org/officeDocument/2006/bibliography" SelectedStyle="\APASixthEditionOfficeOnline.xsl" StyleName="APA" Version="6"/>
+<file path=customXml/itemProps1.xml><?xml version="1.0" encoding="utf-8"?>
+<ds:datastoreItem xmlns:ds="http://schemas.openxmlformats.org/officeDocument/2006/customXml" ds:itemID="{42FE4428-CBAD-44EC-BE6C-99BF18F1B4C9}">
+  <ds:schemaRefs>
+    <ds:schemaRef ds:uri="http://schemas.openxmlformats.org/officeDocument/2006/bibliography"/>
+  </ds:schemaRefs>
+</ds:datastoreItem>
 </file>
 
-<file path=customXml/itemProps1.xml><?xml version="1.0" encoding="utf-8"?>
+<file path=customXml/itemProps2.xml><?xml version="1.0" encoding="utf-8"?>
 <ds:datastoreItem xmlns:ds="http://schemas.openxmlformats.org/officeDocument/2006/customXml" ds:itemID="{B1977F7D-205B-4081-913C-38D41E755F92}">
   <ds:schemaRefs>
     <ds:schemaRef ds:uri="http://www.wps.cn/officeDocument/2013/wpsCustomData"/>
   </ds:schemaRefs>
 </ds:datastoreItem>
-</file>
-
-<file path=customXml/itemProps2.xml><?xml version="1.0" encoding="utf-8"?>
-<ds:datastoreItem xmlns:ds="http://schemas.openxmlformats.org/officeDocument/2006/customXml" ds:itemID="{42FE4428-CBAD-44EC-BE6C-99BF18F1B4C9}">
-  <ds:schemaRefs>
-    <ds:schemaRef ds:uri="http://schemas.openxmlformats.org/officeDocument/2006/bibliography"/>
-  </ds:schemaRefs>
-</ds:datastoreItem>
 </file>
</xml_diff>